<commit_message>
Formatting updated to look a little better
Former-commit-id: 206fa355e0846db91993c1f793c69547efaa750b [formerly 57d33bf682c2238eaf491bc4fa8dbd5b6dfc0e9d]
Former-commit-id: c14de3b0af7e607b276092939c881ab28da8dc6f
</commit_message>
<xml_diff>
--- a/Documentation/Milestone2_Requirements.docx
+++ b/Documentation/Milestone2_Requirements.docx
@@ -6,8 +6,6 @@
       <w:pPr>
         <w:pStyle w:val="Title"/>
       </w:pPr>
-      <w:bookmarkStart w:id="0" w:name="_GoBack"/>
-      <w:bookmarkEnd w:id="0"/>
       <w:r>
         <w:t>Software Requirements Specification</w:t>
       </w:r>
@@ -192,8 +190,8 @@
       <w:pPr>
         <w:pStyle w:val="Heading1"/>
       </w:pPr>
-      <w:bookmarkStart w:id="1" w:name="_Toc347824242"/>
-      <w:bookmarkStart w:id="2" w:name="_Toc347825304"/>
+      <w:bookmarkStart w:id="0" w:name="_Toc347824242"/>
+      <w:bookmarkStart w:id="1" w:name="_Toc347825304"/>
       <w:r>
         <w:rPr>
           <w:rFonts w:eastAsia="SimSun" w:hint="eastAsia"/>
@@ -205,78 +203,41 @@
       <w:r>
         <w:t>.  Use Cases</w:t>
       </w:r>
+      <w:bookmarkEnd w:id="0"/>
       <w:bookmarkEnd w:id="1"/>
-      <w:bookmarkEnd w:id="2"/>
     </w:p>
     <w:p>
       <w:pPr>
         <w:rPr>
-          <w:rFonts w:eastAsia="SimSun" w:hint="eastAsia"/>
+          <w:rFonts w:eastAsia="SimSun"/>
           <w:lang w:eastAsia="zh-CN"/>
         </w:rPr>
       </w:pPr>
       <w:r>
-        <w:t>[Include a header paragraph for your product here.   In this section you will specify UML use cases for the user-visible feature</w:t>
+        <w:t xml:space="preserve">The yelp database must be capable of handling use cases for each actor, which are; an Unregistered User, a Registered User, a Business (Which is a subclass of a Registered User), and a Moderator. The system should be able to handle tasks that you would expect from any </w:t>
       </w:r>
       <w:r>
-        <w:t>s</w:t>
+        <w:t>user-based</w:t>
       </w:r>
       <w:r>
-        <w:t xml:space="preserve"> an</w:t>
+        <w:t xml:space="preserve"> platform such as Registering an account, logging in, and rating/reviewing businesses.</w:t>
       </w:r>
       <w:r>
-        <w:t>d</w:t>
-      </w:r>
-      <w:r>
-        <w:t xml:space="preserve"> functions that you have specified herein.  </w:t>
-      </w:r>
-      <w:r>
-        <w:t>A use case describes a sequence of actions that provide something of measurable value to an actor</w:t>
-      </w:r>
-      <w:r>
-        <w:t xml:space="preserve">.  Each use case will briefly describe the use case scenario, identify the actor(s), and provide a UML use case diagram.   </w:t>
-      </w:r>
-      <w:r>
-        <w:t>U</w:t>
-      </w:r>
-      <w:r>
-        <w:t>se case diagrams show the system box containing the feature/function</w:t>
-      </w:r>
-      <w:r>
-        <w:t xml:space="preserve"> (use case)</w:t>
-      </w:r>
-      <w:r>
-        <w:t>, the actor(s), and the interconnections/associations between these</w:t>
-      </w:r>
-      <w:r>
-        <w:t xml:space="preserve"> (see example Figure </w:t>
-      </w:r>
-      <w:r>
-        <w:rPr>
-          <w:rFonts w:eastAsia="SimSun" w:hint="eastAsia"/>
-          <w:lang w:eastAsia="zh-CN"/>
-        </w:rPr>
-        <w:t>9</w:t>
-      </w:r>
-      <w:r>
-        <w:t>-1 below)</w:t>
-      </w:r>
-      <w:r>
-        <w:t>.  Use the following format</w:t>
-      </w:r>
-      <w:r>
-        <w:t xml:space="preserve"> for this section</w:t>
-      </w:r>
-      <w:r>
-        <w:t>.]</w:t>
+        <w:t xml:space="preserve"> As well as a suite of features for Businesses to list themselves on the database. The system must also have measures in place to moderate what is seen and keep things appropriate. </w:t>
       </w:r>
     </w:p>
     <w:p>
       <w:pPr>
         <w:pStyle w:val="Heading2"/>
-      </w:pPr>
-      <w:bookmarkStart w:id="3" w:name="_Toc347824243"/>
-      <w:bookmarkStart w:id="4" w:name="_Toc347825305"/>
+        <w:jc w:val="center"/>
+        <w:rPr>
+          <w:rStyle w:val="Heading3Char"/>
+          <w:rFonts w:eastAsia="SimSun"/>
+          <w:lang w:eastAsia="zh-CN"/>
+        </w:rPr>
+      </w:pPr>
+      <w:bookmarkStart w:id="2" w:name="_Toc347824243"/>
+      <w:bookmarkStart w:id="3" w:name="_Toc347825305"/>
       <w:r>
         <w:rPr>
           <w:rFonts w:hint="eastAsia"/>
@@ -291,40 +252,32 @@
       </w:r>
       <w:r>
         <w:rPr>
-          <w:rFonts w:hint="eastAsia"/>
+          <w:lang w:val="en-US"/>
         </w:rPr>
-        <w:t>[</w:t>
+        <w:t>Yelp Database Use Case</w:t>
       </w:r>
+      <w:bookmarkEnd w:id="2"/>
+      <w:bookmarkEnd w:id="3"/>
       <w:r>
         <w:rPr>
           <w:lang w:val="en-US"/>
         </w:rPr>
-        <w:t>Yelp Database Use Case Diagram</w:t>
+        <w:t>s</w:t>
       </w:r>
+    </w:p>
+    <w:p>
+      <w:pPr>
+        <w:ind w:left="-1152" w:right="-1008"/>
+        <w:jc w:val="center"/>
+        <w:rPr>
+          <w:lang w:val="x-none" w:eastAsia="zh-CN"/>
+        </w:rPr>
+      </w:pPr>
       <w:r>
         <w:rPr>
-          <w:rFonts w:hint="eastAsia"/>
+          <w:lang w:val="x-none" w:eastAsia="zh-CN"/>
         </w:rPr>
-        <w:t>]</w:t>
-      </w:r>
-      <w:bookmarkEnd w:id="3"/>
-      <w:bookmarkEnd w:id="4"/>
-      <w:r>
-        <w:rPr>
-          <w:rStyle w:val="Heading3Char"/>
-          <w:rFonts w:eastAsia="SimSun" w:hint="eastAsia"/>
-          <w:lang w:eastAsia="zh-CN"/>
-        </w:rPr>
-        <w:tab/>
-      </w:r>
-      <w:r>
-        <w:tab/>
-      </w:r>
-      <w:r>
-        <w:rPr>
-          <w:noProof/>
-        </w:rPr>
-        <w:pict w14:anchorId="7C3C4FF6">
+        <w:pict w14:anchorId="58568934">
           <v:shapetype id="_x0000_t75" coordsize="21600,21600" o:spt="75" o:preferrelative="t" path="m@4@5l@4@11@9@11@9@5xe" filled="f" stroked="f">
             <v:stroke joinstyle="miter"/>
             <v:formulas>
@@ -344,7 +297,7 @@
             <v:path o:extrusionok="f" gradientshapeok="t" o:connecttype="rect"/>
             <o:lock v:ext="edit" aspectratio="t"/>
           </v:shapetype>
-          <v:shape id="_x0000_i1025" type="#_x0000_t75" style="width:501pt;height:336pt">
+          <v:shape id="_x0000_i1028" type="#_x0000_t75" style="width:585.75pt;height:393pt">
             <v:imagedata r:id="rId7" o:title=""/>
           </v:shape>
         </w:pict>
@@ -365,13 +318,22 @@
         <w:t>9</w:t>
       </w:r>
       <w:r>
-        <w:t>-1 Use Case:  Make Online Purchase Using Credit Card</w:t>
+        <w:t xml:space="preserve">-1 Use Case: </w:t>
+      </w:r>
+      <w:r>
+        <w:t>User</w:t>
+      </w:r>
+      <w:r>
+        <w:t xml:space="preserve"> </w:t>
+      </w:r>
+      <w:r>
+        <w:t>Interaction with Yelp Database</w:t>
       </w:r>
     </w:p>
     <w:p>
       <w:pPr>
         <w:rPr>
-          <w:rFonts w:eastAsia="SimSun" w:hint="eastAsia"/>
+          <w:rFonts w:eastAsia="SimSun"/>
           <w:lang w:eastAsia="zh-CN"/>
         </w:rPr>
       </w:pPr>
@@ -379,10 +341,12 @@
     <w:p>
       <w:pPr>
         <w:rPr>
-          <w:rFonts w:eastAsia="SimSun" w:hint="eastAsia"/>
+          <w:rFonts w:eastAsia="SimSun"/>
           <w:lang w:eastAsia="zh-CN"/>
         </w:rPr>
       </w:pPr>
+      <w:bookmarkStart w:id="4" w:name="_GoBack"/>
+      <w:bookmarkEnd w:id="4"/>
     </w:p>
     <w:p>
       <w:pPr>
@@ -402,6 +366,7 @@
           <w:szCs w:val="32"/>
           <w:lang w:val="x-none" w:eastAsia="zh-CN"/>
         </w:rPr>
+        <w:lastRenderedPageBreak/>
         <w:tab/>
       </w:r>
       <w:bookmarkStart w:id="5" w:name="_Toc347824244"/>
@@ -409,7 +374,7 @@
     <w:p>
       <w:pPr>
         <w:rPr>
-          <w:rFonts w:eastAsia="SimSun" w:hint="eastAsia"/>
+          <w:rFonts w:eastAsia="SimSun"/>
           <w:b/>
           <w:lang w:eastAsia="zh-CN"/>
         </w:rPr>
@@ -420,7 +385,6 @@
           <w:rFonts w:eastAsia="SimSun" w:hint="eastAsia"/>
           <w:lang w:eastAsia="zh-CN"/>
         </w:rPr>
-        <w:lastRenderedPageBreak/>
         <w:t>9</w:t>
       </w:r>
       <w:r>
@@ -435,1767 +399,16 @@
           <w:rFonts w:eastAsia="SimSun" w:hint="eastAsia"/>
           <w:lang w:eastAsia="zh-CN"/>
         </w:rPr>
-        <w:t xml:space="preserve"> [Use Case </w:t>
-      </w:r>
-      <w:r>
-        <w:rPr>
-          <w:rStyle w:val="Heading3Char"/>
-          <w:rFonts w:eastAsia="SimSun" w:hint="eastAsia"/>
-          <w:lang w:eastAsia="zh-CN"/>
-        </w:rPr>
-        <w:t>1</w:t>
-      </w:r>
-      <w:r>
-        <w:rPr>
-          <w:rStyle w:val="Heading3Char"/>
-          <w:rFonts w:eastAsia="SimSun" w:hint="eastAsia"/>
-          <w:lang w:eastAsia="zh-CN"/>
-        </w:rPr>
-        <w:t>]</w:t>
-      </w:r>
-      <w:r>
-        <w:rPr>
-          <w:rStyle w:val="Heading3Char"/>
-          <w:rFonts w:eastAsia="SimSun" w:hint="eastAsia"/>
-          <w:lang w:eastAsia="zh-CN"/>
-        </w:rPr>
         <w:t xml:space="preserve"> </w:t>
       </w:r>
       <w:bookmarkEnd w:id="5"/>
-    </w:p>
-    <w:tbl>
-      <w:tblPr>
-        <w:tblW w:w="0" w:type="auto"/>
-        <w:tblBorders>
-          <w:top w:val="single" w:sz="4" w:space="0" w:color="auto"/>
-          <w:left w:val="single" w:sz="4" w:space="0" w:color="auto"/>
-          <w:bottom w:val="single" w:sz="4" w:space="0" w:color="auto"/>
-          <w:right w:val="single" w:sz="4" w:space="0" w:color="auto"/>
-        </w:tblBorders>
-        <w:tblLook w:val="0000" w:firstRow="0" w:lastRow="0" w:firstColumn="0" w:lastColumn="0" w:noHBand="0" w:noVBand="0"/>
-      </w:tblPr>
-      <w:tblGrid>
-        <w:gridCol w:w="1278"/>
-        <w:gridCol w:w="1260"/>
-        <w:gridCol w:w="1800"/>
-        <w:gridCol w:w="1887"/>
-        <w:gridCol w:w="3639"/>
-      </w:tblGrid>
-      <w:tr>
-        <w:tc>
-          <w:tcPr>
-            <w:tcW w:w="2538" w:type="dxa"/>
-            <w:gridSpan w:val="2"/>
-            <w:tcBorders>
-              <w:top w:val="single" w:sz="4" w:space="0" w:color="auto"/>
-              <w:left w:val="single" w:sz="4" w:space="0" w:color="auto"/>
-              <w:bottom w:val="single" w:sz="4" w:space="0" w:color="auto"/>
-              <w:right w:val="single" w:sz="4" w:space="0" w:color="auto"/>
-            </w:tcBorders>
-            <w:shd w:val="clear" w:color="auto" w:fill="auto"/>
-          </w:tcPr>
-          <w:p>
-            <w:r>
-              <w:rPr>
-                <w:sz w:val="20"/>
-              </w:rPr>
-              <w:t xml:space="preserve">Use Case ID </w:t>
-            </w:r>
-            <w:proofErr w:type="gramStart"/>
-            <w:r>
-              <w:rPr>
-                <w:b/>
-                <w:sz w:val="20"/>
-              </w:rPr>
-              <w:t>(</w:t>
-            </w:r>
-            <w:r>
-              <w:rPr>
-                <w:b/>
-                <w:sz w:val="20"/>
-              </w:rPr>
-              <w:t xml:space="preserve"> </w:t>
-            </w:r>
-            <w:r>
-              <w:rPr>
-                <w:b/>
-                <w:sz w:val="20"/>
-              </w:rPr>
-              <w:t>UC</w:t>
-            </w:r>
-            <w:proofErr w:type="gramEnd"/>
-            <w:r>
-              <w:rPr>
-                <w:b/>
-                <w:sz w:val="20"/>
-              </w:rPr>
-              <w:t xml:space="preserve"> </w:t>
-            </w:r>
-            <w:r>
-              <w:rPr>
-                <w:b/>
-                <w:sz w:val="20"/>
-              </w:rPr>
-              <w:t>–</w:t>
-            </w:r>
-            <w:r>
-              <w:rPr>
-                <w:b/>
-                <w:sz w:val="20"/>
-              </w:rPr>
-              <w:t xml:space="preserve"> </w:t>
-            </w:r>
-            <w:r>
-              <w:rPr>
-                <w:b/>
-                <w:sz w:val="20"/>
-              </w:rPr>
-              <w:t>1</w:t>
-            </w:r>
-            <w:r>
-              <w:rPr>
-                <w:b/>
-                <w:sz w:val="20"/>
-              </w:rPr>
-              <w:t xml:space="preserve"> </w:t>
-            </w:r>
-            <w:r>
-              <w:rPr>
-                <w:b/>
-                <w:sz w:val="20"/>
-              </w:rPr>
-              <w:t>)</w:t>
-            </w:r>
-          </w:p>
-        </w:tc>
-        <w:tc>
-          <w:tcPr>
-            <w:tcW w:w="1800" w:type="dxa"/>
-            <w:tcBorders>
-              <w:top w:val="single" w:sz="4" w:space="0" w:color="auto"/>
-              <w:left w:val="single" w:sz="4" w:space="0" w:color="auto"/>
-              <w:bottom w:val="single" w:sz="4" w:space="0" w:color="auto"/>
-              <w:right w:val="single" w:sz="4" w:space="0" w:color="auto"/>
-            </w:tcBorders>
-            <w:shd w:val="clear" w:color="auto" w:fill="auto"/>
-          </w:tcPr>
-          <w:p>
-            <w:pPr>
-              <w:rPr>
-                <w:sz w:val="20"/>
-              </w:rPr>
-            </w:pPr>
-            <w:r>
-              <w:rPr>
-                <w:sz w:val="20"/>
-              </w:rPr>
-              <w:t>Use Case Name</w:t>
-            </w:r>
-          </w:p>
-        </w:tc>
-        <w:tc>
-          <w:tcPr>
-            <w:tcW w:w="5526" w:type="dxa"/>
-            <w:gridSpan w:val="2"/>
-            <w:tcBorders>
-              <w:top w:val="single" w:sz="4" w:space="0" w:color="auto"/>
-              <w:left w:val="single" w:sz="4" w:space="0" w:color="auto"/>
-              <w:bottom w:val="single" w:sz="4" w:space="0" w:color="auto"/>
-              <w:right w:val="single" w:sz="4" w:space="0" w:color="auto"/>
-            </w:tcBorders>
-            <w:shd w:val="clear" w:color="auto" w:fill="auto"/>
-          </w:tcPr>
-          <w:p>
-            <w:pPr>
-              <w:keepNext/>
-              <w:outlineLvl w:val="3"/>
-              <w:rPr>
-                <w:b/>
-                <w:sz w:val="20"/>
-              </w:rPr>
-            </w:pPr>
-            <w:r>
-              <w:rPr>
-                <w:b/>
-                <w:sz w:val="20"/>
-              </w:rPr>
-              <w:t>Register</w:t>
-            </w:r>
-          </w:p>
-        </w:tc>
-      </w:tr>
-      <w:tr>
-        <w:trPr>
-          <w:trHeight w:val="58"/>
-        </w:trPr>
-        <w:tc>
-          <w:tcPr>
-            <w:tcW w:w="1278" w:type="dxa"/>
-            <w:tcBorders>
-              <w:top w:val="single" w:sz="4" w:space="0" w:color="auto"/>
-              <w:left w:val="single" w:sz="4" w:space="0" w:color="auto"/>
-              <w:bottom w:val="single" w:sz="4" w:space="0" w:color="auto"/>
-              <w:right w:val="single" w:sz="4" w:space="0" w:color="auto"/>
-            </w:tcBorders>
-            <w:shd w:val="clear" w:color="auto" w:fill="auto"/>
-          </w:tcPr>
-          <w:p>
-            <w:pPr>
-              <w:spacing w:line="58" w:lineRule="atLeast"/>
-              <w:rPr>
-                <w:sz w:val="20"/>
-              </w:rPr>
-            </w:pPr>
-            <w:r>
-              <w:rPr>
-                <w:sz w:val="20"/>
-              </w:rPr>
-              <w:t>Created by</w:t>
-            </w:r>
-          </w:p>
-        </w:tc>
-        <w:tc>
-          <w:tcPr>
-            <w:tcW w:w="1260" w:type="dxa"/>
-            <w:tcBorders>
-              <w:top w:val="single" w:sz="4" w:space="0" w:color="auto"/>
-              <w:left w:val="single" w:sz="4" w:space="0" w:color="auto"/>
-              <w:bottom w:val="single" w:sz="4" w:space="0" w:color="auto"/>
-              <w:right w:val="single" w:sz="4" w:space="0" w:color="auto"/>
-            </w:tcBorders>
-            <w:shd w:val="clear" w:color="auto" w:fill="auto"/>
-          </w:tcPr>
-          <w:p>
-            <w:pPr>
-              <w:spacing w:line="58" w:lineRule="atLeast"/>
-              <w:rPr>
-                <w:sz w:val="20"/>
-              </w:rPr>
-            </w:pPr>
-            <w:r>
-              <w:rPr>
-                <w:sz w:val="20"/>
-              </w:rPr>
-              <w:t>Isaac Schultz</w:t>
-            </w:r>
-          </w:p>
-        </w:tc>
-        <w:tc>
-          <w:tcPr>
-            <w:tcW w:w="1800" w:type="dxa"/>
-            <w:tcBorders>
-              <w:top w:val="single" w:sz="4" w:space="0" w:color="auto"/>
-              <w:left w:val="single" w:sz="4" w:space="0" w:color="auto"/>
-              <w:bottom w:val="single" w:sz="4" w:space="0" w:color="auto"/>
-              <w:right w:val="single" w:sz="4" w:space="0" w:color="auto"/>
-            </w:tcBorders>
-            <w:shd w:val="clear" w:color="auto" w:fill="auto"/>
-          </w:tcPr>
-          <w:p>
-            <w:pPr>
-              <w:spacing w:line="58" w:lineRule="atLeast"/>
-              <w:rPr>
-                <w:sz w:val="20"/>
-              </w:rPr>
-            </w:pPr>
-            <w:r>
-              <w:rPr>
-                <w:sz w:val="20"/>
-              </w:rPr>
-              <w:t>Last Updated by</w:t>
-            </w:r>
-          </w:p>
-        </w:tc>
-        <w:tc>
-          <w:tcPr>
-            <w:tcW w:w="5526" w:type="dxa"/>
-            <w:gridSpan w:val="2"/>
-            <w:tcBorders>
-              <w:top w:val="single" w:sz="4" w:space="0" w:color="auto"/>
-              <w:left w:val="single" w:sz="4" w:space="0" w:color="auto"/>
-              <w:bottom w:val="single" w:sz="4" w:space="0" w:color="auto"/>
-              <w:right w:val="single" w:sz="4" w:space="0" w:color="auto"/>
-            </w:tcBorders>
-            <w:shd w:val="clear" w:color="auto" w:fill="auto"/>
-          </w:tcPr>
-          <w:p>
-            <w:pPr>
-              <w:spacing w:line="58" w:lineRule="atLeast"/>
-              <w:rPr>
-                <w:sz w:val="20"/>
-              </w:rPr>
-            </w:pPr>
-            <w:r>
-              <w:rPr>
-                <w:sz w:val="20"/>
-              </w:rPr>
-              <w:t> </w:t>
-            </w:r>
-            <w:r>
-              <w:rPr>
-                <w:sz w:val="20"/>
-              </w:rPr>
-              <w:t>Isaac Schultz</w:t>
-            </w:r>
-          </w:p>
-        </w:tc>
-      </w:tr>
-      <w:tr>
-        <w:trPr>
-          <w:trHeight w:val="240"/>
-        </w:trPr>
-        <w:tc>
-          <w:tcPr>
-            <w:tcW w:w="1278" w:type="dxa"/>
-            <w:tcBorders>
-              <w:top w:val="single" w:sz="4" w:space="0" w:color="auto"/>
-              <w:left w:val="single" w:sz="4" w:space="0" w:color="auto"/>
-              <w:bottom w:val="single" w:sz="4" w:space="0" w:color="auto"/>
-              <w:right w:val="single" w:sz="4" w:space="0" w:color="auto"/>
-            </w:tcBorders>
-            <w:shd w:val="clear" w:color="auto" w:fill="auto"/>
-          </w:tcPr>
-          <w:p>
-            <w:pPr>
-              <w:rPr>
-                <w:sz w:val="20"/>
-              </w:rPr>
-            </w:pPr>
-            <w:r>
-              <w:rPr>
-                <w:sz w:val="20"/>
-              </w:rPr>
-              <w:t>Date Created</w:t>
-            </w:r>
-          </w:p>
-        </w:tc>
-        <w:tc>
-          <w:tcPr>
-            <w:tcW w:w="1260" w:type="dxa"/>
-            <w:tcBorders>
-              <w:top w:val="single" w:sz="4" w:space="0" w:color="auto"/>
-              <w:left w:val="single" w:sz="4" w:space="0" w:color="auto"/>
-              <w:bottom w:val="single" w:sz="4" w:space="0" w:color="auto"/>
-              <w:right w:val="single" w:sz="4" w:space="0" w:color="auto"/>
-            </w:tcBorders>
-            <w:shd w:val="clear" w:color="auto" w:fill="auto"/>
-          </w:tcPr>
-          <w:p>
-            <w:pPr>
-              <w:rPr>
-                <w:sz w:val="20"/>
-              </w:rPr>
-            </w:pPr>
-            <w:r>
-              <w:rPr>
-                <w:sz w:val="20"/>
-              </w:rPr>
-              <w:t> </w:t>
-            </w:r>
-            <w:r>
-              <w:rPr>
-                <w:sz w:val="20"/>
-              </w:rPr>
-              <w:t>2-17-2019</w:t>
-            </w:r>
-          </w:p>
-        </w:tc>
-        <w:tc>
-          <w:tcPr>
-            <w:tcW w:w="1800" w:type="dxa"/>
-            <w:tcBorders>
-              <w:top w:val="single" w:sz="4" w:space="0" w:color="auto"/>
-              <w:left w:val="single" w:sz="4" w:space="0" w:color="auto"/>
-              <w:bottom w:val="single" w:sz="4" w:space="0" w:color="auto"/>
-              <w:right w:val="single" w:sz="4" w:space="0" w:color="auto"/>
-            </w:tcBorders>
-            <w:shd w:val="clear" w:color="auto" w:fill="auto"/>
-          </w:tcPr>
-          <w:p>
-            <w:pPr>
-              <w:rPr>
-                <w:sz w:val="20"/>
-              </w:rPr>
-            </w:pPr>
-            <w:r>
-              <w:rPr>
-                <w:sz w:val="20"/>
-              </w:rPr>
-              <w:t>Date Last Updated</w:t>
-            </w:r>
-          </w:p>
-        </w:tc>
-        <w:tc>
-          <w:tcPr>
-            <w:tcW w:w="5526" w:type="dxa"/>
-            <w:gridSpan w:val="2"/>
-            <w:tcBorders>
-              <w:top w:val="single" w:sz="4" w:space="0" w:color="auto"/>
-              <w:left w:val="single" w:sz="4" w:space="0" w:color="auto"/>
-              <w:bottom w:val="single" w:sz="4" w:space="0" w:color="auto"/>
-              <w:right w:val="single" w:sz="4" w:space="0" w:color="auto"/>
-            </w:tcBorders>
-            <w:shd w:val="clear" w:color="auto" w:fill="auto"/>
-          </w:tcPr>
-          <w:p>
-            <w:pPr>
-              <w:rPr>
-                <w:sz w:val="20"/>
-              </w:rPr>
-            </w:pPr>
-            <w:r>
-              <w:rPr>
-                <w:sz w:val="20"/>
-              </w:rPr>
-              <w:t> </w:t>
-            </w:r>
-            <w:r>
-              <w:rPr>
-                <w:sz w:val="20"/>
-              </w:rPr>
-              <w:t>2-17-2019</w:t>
-            </w:r>
-          </w:p>
-        </w:tc>
-      </w:tr>
-      <w:tr>
-        <w:tc>
-          <w:tcPr>
-            <w:tcW w:w="2538" w:type="dxa"/>
-            <w:gridSpan w:val="2"/>
-            <w:tcBorders>
-              <w:top w:val="single" w:sz="4" w:space="0" w:color="auto"/>
-              <w:left w:val="single" w:sz="4" w:space="0" w:color="auto"/>
-              <w:bottom w:val="single" w:sz="4" w:space="0" w:color="auto"/>
-              <w:right w:val="single" w:sz="4" w:space="0" w:color="auto"/>
-            </w:tcBorders>
-            <w:shd w:val="clear" w:color="auto" w:fill="auto"/>
-          </w:tcPr>
-          <w:p>
-            <w:pPr>
-              <w:rPr>
-                <w:sz w:val="20"/>
-              </w:rPr>
-            </w:pPr>
-            <w:r>
-              <w:rPr>
-                <w:sz w:val="20"/>
-              </w:rPr>
-              <w:t>Actor </w:t>
-            </w:r>
-          </w:p>
-        </w:tc>
-        <w:tc>
-          <w:tcPr>
-            <w:tcW w:w="7326" w:type="dxa"/>
-            <w:gridSpan w:val="3"/>
-            <w:tcBorders>
-              <w:top w:val="single" w:sz="4" w:space="0" w:color="auto"/>
-              <w:left w:val="single" w:sz="4" w:space="0" w:color="auto"/>
-              <w:bottom w:val="single" w:sz="4" w:space="0" w:color="auto"/>
-              <w:right w:val="single" w:sz="4" w:space="0" w:color="auto"/>
-            </w:tcBorders>
-            <w:shd w:val="clear" w:color="auto" w:fill="auto"/>
-          </w:tcPr>
-          <w:p>
-            <w:pPr>
-              <w:rPr>
-                <w:sz w:val="20"/>
-              </w:rPr>
-            </w:pPr>
-            <w:r>
-              <w:rPr>
-                <w:sz w:val="20"/>
-              </w:rPr>
-              <w:t> </w:t>
-            </w:r>
-            <w:r>
-              <w:rPr>
-                <w:sz w:val="20"/>
-              </w:rPr>
-              <w:t>Unregistered user</w:t>
-            </w:r>
-          </w:p>
-        </w:tc>
-      </w:tr>
-      <w:tr>
-        <w:tc>
-          <w:tcPr>
-            <w:tcW w:w="2538" w:type="dxa"/>
-            <w:gridSpan w:val="2"/>
-            <w:tcBorders>
-              <w:top w:val="single" w:sz="4" w:space="0" w:color="auto"/>
-              <w:left w:val="single" w:sz="4" w:space="0" w:color="auto"/>
-              <w:bottom w:val="single" w:sz="4" w:space="0" w:color="auto"/>
-              <w:right w:val="single" w:sz="4" w:space="0" w:color="auto"/>
-            </w:tcBorders>
-            <w:shd w:val="clear" w:color="auto" w:fill="auto"/>
-          </w:tcPr>
-          <w:p>
-            <w:pPr>
-              <w:rPr>
-                <w:sz w:val="20"/>
-              </w:rPr>
-            </w:pPr>
-            <w:r>
-              <w:rPr>
-                <w:sz w:val="20"/>
-              </w:rPr>
-              <w:t>Description </w:t>
-            </w:r>
-          </w:p>
-        </w:tc>
-        <w:tc>
-          <w:tcPr>
-            <w:tcW w:w="7326" w:type="dxa"/>
-            <w:gridSpan w:val="3"/>
-            <w:tcBorders>
-              <w:top w:val="single" w:sz="4" w:space="0" w:color="auto"/>
-              <w:left w:val="single" w:sz="4" w:space="0" w:color="auto"/>
-              <w:bottom w:val="single" w:sz="4" w:space="0" w:color="auto"/>
-              <w:right w:val="single" w:sz="4" w:space="0" w:color="auto"/>
-            </w:tcBorders>
-            <w:shd w:val="clear" w:color="auto" w:fill="auto"/>
-          </w:tcPr>
-          <w:p>
-            <w:pPr>
-              <w:rPr>
-                <w:sz w:val="20"/>
-              </w:rPr>
-            </w:pPr>
-            <w:r>
-              <w:rPr>
-                <w:sz w:val="20"/>
-              </w:rPr>
-              <w:t> </w:t>
-            </w:r>
-            <w:r>
-              <w:rPr>
-                <w:sz w:val="20"/>
-              </w:rPr>
-              <w:t>Creating a registered user account.</w:t>
-            </w:r>
-          </w:p>
-        </w:tc>
-      </w:tr>
-      <w:tr>
-        <w:tc>
-          <w:tcPr>
-            <w:tcW w:w="2538" w:type="dxa"/>
-            <w:gridSpan w:val="2"/>
-            <w:tcBorders>
-              <w:top w:val="single" w:sz="4" w:space="0" w:color="auto"/>
-              <w:left w:val="single" w:sz="4" w:space="0" w:color="auto"/>
-              <w:bottom w:val="single" w:sz="4" w:space="0" w:color="auto"/>
-              <w:right w:val="single" w:sz="4" w:space="0" w:color="auto"/>
-            </w:tcBorders>
-            <w:shd w:val="clear" w:color="auto" w:fill="auto"/>
-          </w:tcPr>
-          <w:p>
-            <w:pPr>
-              <w:rPr>
-                <w:sz w:val="20"/>
-              </w:rPr>
-            </w:pPr>
-            <w:r>
-              <w:rPr>
-                <w:sz w:val="20"/>
-              </w:rPr>
-              <w:t>Preconditions </w:t>
-            </w:r>
-          </w:p>
-        </w:tc>
-        <w:tc>
-          <w:tcPr>
-            <w:tcW w:w="7326" w:type="dxa"/>
-            <w:gridSpan w:val="3"/>
-            <w:tcBorders>
-              <w:top w:val="single" w:sz="4" w:space="0" w:color="auto"/>
-              <w:left w:val="single" w:sz="4" w:space="0" w:color="auto"/>
-              <w:bottom w:val="single" w:sz="4" w:space="0" w:color="auto"/>
-              <w:right w:val="single" w:sz="4" w:space="0" w:color="auto"/>
-            </w:tcBorders>
-            <w:shd w:val="clear" w:color="auto" w:fill="auto"/>
-          </w:tcPr>
-          <w:p>
-            <w:pPr>
-              <w:tabs>
-                <w:tab w:val="left" w:pos="1080"/>
-              </w:tabs>
-              <w:rPr>
-                <w:sz w:val="20"/>
-              </w:rPr>
-            </w:pPr>
-            <w:r>
-              <w:rPr>
-                <w:sz w:val="20"/>
-              </w:rPr>
-              <w:t> </w:t>
-            </w:r>
-            <w:r>
-              <w:rPr>
-                <w:sz w:val="20"/>
-              </w:rPr>
-              <w:t xml:space="preserve">The user </w:t>
-            </w:r>
-            <w:r>
-              <w:rPr>
-                <w:sz w:val="20"/>
-              </w:rPr>
-              <w:t>does not have an account</w:t>
-            </w:r>
-          </w:p>
-        </w:tc>
-      </w:tr>
-      <w:tr>
-        <w:tc>
-          <w:tcPr>
-            <w:tcW w:w="2538" w:type="dxa"/>
-            <w:gridSpan w:val="2"/>
-            <w:tcBorders>
-              <w:top w:val="single" w:sz="4" w:space="0" w:color="auto"/>
-              <w:left w:val="single" w:sz="4" w:space="0" w:color="auto"/>
-              <w:bottom w:val="single" w:sz="4" w:space="0" w:color="auto"/>
-              <w:right w:val="single" w:sz="4" w:space="0" w:color="auto"/>
-            </w:tcBorders>
-            <w:shd w:val="clear" w:color="auto" w:fill="auto"/>
-          </w:tcPr>
-          <w:p>
-            <w:pPr>
-              <w:rPr>
-                <w:sz w:val="20"/>
-              </w:rPr>
-            </w:pPr>
-            <w:r>
-              <w:rPr>
-                <w:sz w:val="20"/>
-              </w:rPr>
-              <w:t>Post conditions</w:t>
-            </w:r>
-          </w:p>
-        </w:tc>
-        <w:tc>
-          <w:tcPr>
-            <w:tcW w:w="7326" w:type="dxa"/>
-            <w:gridSpan w:val="3"/>
-            <w:tcBorders>
-              <w:top w:val="single" w:sz="4" w:space="0" w:color="auto"/>
-              <w:left w:val="single" w:sz="4" w:space="0" w:color="auto"/>
-              <w:bottom w:val="single" w:sz="4" w:space="0" w:color="auto"/>
-              <w:right w:val="single" w:sz="4" w:space="0" w:color="auto"/>
-            </w:tcBorders>
-            <w:shd w:val="clear" w:color="auto" w:fill="auto"/>
-          </w:tcPr>
-          <w:p>
-            <w:pPr>
-              <w:rPr>
-                <w:sz w:val="20"/>
-              </w:rPr>
-            </w:pPr>
-            <w:r>
-              <w:rPr>
-                <w:sz w:val="20"/>
-              </w:rPr>
-              <w:t> </w:t>
-            </w:r>
-            <w:r>
-              <w:rPr>
-                <w:sz w:val="20"/>
-              </w:rPr>
-              <w:t>The user is signed in</w:t>
-            </w:r>
-            <w:r>
-              <w:rPr>
-                <w:sz w:val="20"/>
-              </w:rPr>
-              <w:t xml:space="preserve"> and now has an account</w:t>
-            </w:r>
-          </w:p>
-        </w:tc>
-      </w:tr>
-      <w:tr>
-        <w:tc>
-          <w:tcPr>
-            <w:tcW w:w="2538" w:type="dxa"/>
-            <w:gridSpan w:val="2"/>
-            <w:tcBorders>
-              <w:top w:val="single" w:sz="4" w:space="0" w:color="auto"/>
-              <w:left w:val="single" w:sz="4" w:space="0" w:color="auto"/>
-              <w:bottom w:val="single" w:sz="4" w:space="0" w:color="auto"/>
-              <w:right w:val="single" w:sz="4" w:space="0" w:color="auto"/>
-            </w:tcBorders>
-            <w:shd w:val="clear" w:color="auto" w:fill="auto"/>
-          </w:tcPr>
-          <w:p>
-            <w:pPr>
-              <w:rPr>
-                <w:sz w:val="20"/>
-              </w:rPr>
-            </w:pPr>
-            <w:r>
-              <w:rPr>
-                <w:sz w:val="20"/>
-              </w:rPr>
-              <w:t>Priority: (low/medium/high) </w:t>
-            </w:r>
-          </w:p>
-        </w:tc>
-        <w:tc>
-          <w:tcPr>
-            <w:tcW w:w="7326" w:type="dxa"/>
-            <w:gridSpan w:val="3"/>
-            <w:tcBorders>
-              <w:top w:val="single" w:sz="4" w:space="0" w:color="auto"/>
-              <w:left w:val="single" w:sz="4" w:space="0" w:color="auto"/>
-              <w:bottom w:val="single" w:sz="4" w:space="0" w:color="auto"/>
-              <w:right w:val="single" w:sz="4" w:space="0" w:color="auto"/>
-            </w:tcBorders>
-            <w:shd w:val="clear" w:color="auto" w:fill="auto"/>
-          </w:tcPr>
-          <w:p>
-            <w:pPr>
-              <w:rPr>
-                <w:sz w:val="20"/>
-              </w:rPr>
-            </w:pPr>
-            <w:r>
-              <w:rPr>
-                <w:sz w:val="20"/>
-              </w:rPr>
-              <w:t> </w:t>
-            </w:r>
-            <w:r>
-              <w:rPr>
-                <w:sz w:val="20"/>
-              </w:rPr>
-              <w:t>High</w:t>
-            </w:r>
-          </w:p>
-        </w:tc>
-      </w:tr>
-      <w:tr>
-        <w:tc>
-          <w:tcPr>
-            <w:tcW w:w="2538" w:type="dxa"/>
-            <w:gridSpan w:val="2"/>
-            <w:tcBorders>
-              <w:top w:val="single" w:sz="4" w:space="0" w:color="auto"/>
-              <w:left w:val="single" w:sz="4" w:space="0" w:color="auto"/>
-              <w:bottom w:val="single" w:sz="4" w:space="0" w:color="auto"/>
-              <w:right w:val="single" w:sz="4" w:space="0" w:color="auto"/>
-            </w:tcBorders>
-            <w:shd w:val="clear" w:color="auto" w:fill="auto"/>
-          </w:tcPr>
-          <w:p>
-            <w:pPr>
-              <w:rPr>
-                <w:sz w:val="20"/>
-              </w:rPr>
-            </w:pPr>
-            <w:r>
-              <w:rPr>
-                <w:sz w:val="20"/>
-              </w:rPr>
-              <w:t>Frequency of Use </w:t>
-            </w:r>
-          </w:p>
-        </w:tc>
-        <w:tc>
-          <w:tcPr>
-            <w:tcW w:w="7326" w:type="dxa"/>
-            <w:gridSpan w:val="3"/>
-            <w:tcBorders>
-              <w:top w:val="single" w:sz="4" w:space="0" w:color="auto"/>
-              <w:left w:val="single" w:sz="4" w:space="0" w:color="auto"/>
-              <w:bottom w:val="single" w:sz="4" w:space="0" w:color="auto"/>
-              <w:right w:val="single" w:sz="4" w:space="0" w:color="auto"/>
-            </w:tcBorders>
-            <w:shd w:val="clear" w:color="auto" w:fill="auto"/>
-          </w:tcPr>
-          <w:p>
-            <w:pPr>
-              <w:rPr>
-                <w:sz w:val="20"/>
-              </w:rPr>
-            </w:pPr>
-            <w:r>
-              <w:rPr>
-                <w:sz w:val="20"/>
-              </w:rPr>
-              <w:t> </w:t>
-            </w:r>
-            <w:r>
-              <w:rPr>
-                <w:sz w:val="20"/>
-              </w:rPr>
-              <w:t>Common</w:t>
-            </w:r>
-          </w:p>
-        </w:tc>
-      </w:tr>
-      <w:tr>
-        <w:tc>
-          <w:tcPr>
-            <w:tcW w:w="2538" w:type="dxa"/>
-            <w:gridSpan w:val="2"/>
-            <w:tcBorders>
-              <w:top w:val="single" w:sz="4" w:space="0" w:color="auto"/>
-              <w:left w:val="single" w:sz="4" w:space="0" w:color="auto"/>
-              <w:bottom w:val="single" w:sz="4" w:space="0" w:color="auto"/>
-              <w:right w:val="single" w:sz="4" w:space="0" w:color="auto"/>
-            </w:tcBorders>
-            <w:shd w:val="clear" w:color="auto" w:fill="auto"/>
-          </w:tcPr>
-          <w:p>
-            <w:pPr>
-              <w:rPr>
-                <w:sz w:val="20"/>
-              </w:rPr>
-            </w:pPr>
-            <w:r>
-              <w:rPr>
-                <w:sz w:val="20"/>
-              </w:rPr>
-              <w:t>Normal Course</w:t>
-            </w:r>
-          </w:p>
-        </w:tc>
-        <w:tc>
-          <w:tcPr>
-            <w:tcW w:w="7326" w:type="dxa"/>
-            <w:gridSpan w:val="3"/>
-            <w:tcBorders>
-              <w:top w:val="single" w:sz="4" w:space="0" w:color="auto"/>
-              <w:left w:val="single" w:sz="4" w:space="0" w:color="auto"/>
-              <w:bottom w:val="single" w:sz="4" w:space="0" w:color="auto"/>
-              <w:right w:val="single" w:sz="4" w:space="0" w:color="auto"/>
-            </w:tcBorders>
-            <w:shd w:val="clear" w:color="auto" w:fill="auto"/>
-          </w:tcPr>
-          <w:p>
-            <w:pPr>
-              <w:keepNext/>
-              <w:outlineLvl w:val="3"/>
-              <w:rPr>
-                <w:b/>
-                <w:sz w:val="20"/>
-              </w:rPr>
-            </w:pPr>
-            <w:r>
-              <w:rPr>
-                <w:b/>
-                <w:sz w:val="20"/>
-              </w:rPr>
-              <w:t xml:space="preserve">UC-1: Case </w:t>
-            </w:r>
-          </w:p>
-        </w:tc>
-      </w:tr>
-      <w:tr>
-        <w:tc>
-          <w:tcPr>
-            <w:tcW w:w="2538" w:type="dxa"/>
-            <w:gridSpan w:val="2"/>
-            <w:tcBorders>
-              <w:top w:val="single" w:sz="4" w:space="0" w:color="auto"/>
-              <w:left w:val="single" w:sz="4" w:space="0" w:color="auto"/>
-              <w:bottom w:val="single" w:sz="4" w:space="0" w:color="auto"/>
-              <w:right w:val="single" w:sz="4" w:space="0" w:color="auto"/>
-            </w:tcBorders>
-            <w:shd w:val="clear" w:color="auto" w:fill="auto"/>
-          </w:tcPr>
-          <w:p>
-            <w:pPr>
-              <w:rPr>
-                <w:sz w:val="20"/>
-              </w:rPr>
-            </w:pPr>
-            <w:r>
-              <w:rPr>
-                <w:sz w:val="20"/>
-              </w:rPr>
-              <w:t> </w:t>
-            </w:r>
-          </w:p>
-        </w:tc>
-        <w:tc>
-          <w:tcPr>
-            <w:tcW w:w="3687" w:type="dxa"/>
-            <w:gridSpan w:val="2"/>
-            <w:tcBorders>
-              <w:top w:val="single" w:sz="4" w:space="0" w:color="auto"/>
-              <w:left w:val="single" w:sz="4" w:space="0" w:color="auto"/>
-              <w:bottom w:val="single" w:sz="4" w:space="0" w:color="auto"/>
-              <w:right w:val="single" w:sz="4" w:space="0" w:color="auto"/>
-            </w:tcBorders>
-            <w:shd w:val="clear" w:color="auto" w:fill="auto"/>
-          </w:tcPr>
-          <w:p>
-            <w:pPr>
-              <w:keepNext/>
-              <w:outlineLvl w:val="3"/>
-              <w:rPr>
-                <w:b/>
-                <w:sz w:val="20"/>
-              </w:rPr>
-            </w:pPr>
-            <w:r>
-              <w:rPr>
-                <w:b/>
-                <w:sz w:val="20"/>
-              </w:rPr>
-              <w:t>Actor Actions</w:t>
-            </w:r>
-          </w:p>
-          <w:p>
-            <w:pPr>
-              <w:rPr>
-                <w:sz w:val="20"/>
-              </w:rPr>
-            </w:pPr>
-            <w:r>
-              <w:rPr>
-                <w:sz w:val="20"/>
-              </w:rPr>
-              <w:t>1.</w:t>
-            </w:r>
-            <w:r>
-              <w:rPr>
-                <w:sz w:val="20"/>
-              </w:rPr>
-              <w:t xml:space="preserve"> Create Username</w:t>
-            </w:r>
-            <w:r>
-              <w:rPr>
-                <w:sz w:val="20"/>
-              </w:rPr>
-              <w:t xml:space="preserve"> + password</w:t>
-            </w:r>
-          </w:p>
-          <w:p>
-            <w:pPr>
-              <w:rPr>
-                <w:sz w:val="20"/>
-              </w:rPr>
-            </w:pPr>
-            <w:r>
-              <w:rPr>
-                <w:sz w:val="20"/>
-              </w:rPr>
-              <w:t>3.</w:t>
-            </w:r>
-            <w:r>
-              <w:rPr>
-                <w:sz w:val="20"/>
-              </w:rPr>
-              <w:t xml:space="preserve"> Input user information (name, age…)</w:t>
-            </w:r>
-          </w:p>
-        </w:tc>
-        <w:tc>
-          <w:tcPr>
-            <w:tcW w:w="3639" w:type="dxa"/>
-            <w:tcBorders>
-              <w:top w:val="single" w:sz="4" w:space="0" w:color="auto"/>
-              <w:left w:val="single" w:sz="4" w:space="0" w:color="auto"/>
-              <w:bottom w:val="single" w:sz="4" w:space="0" w:color="auto"/>
-              <w:right w:val="single" w:sz="4" w:space="0" w:color="auto"/>
-            </w:tcBorders>
-            <w:shd w:val="clear" w:color="auto" w:fill="auto"/>
-          </w:tcPr>
-          <w:p>
-            <w:pPr>
-              <w:keepNext/>
-              <w:outlineLvl w:val="3"/>
-              <w:rPr>
-                <w:b/>
-                <w:sz w:val="20"/>
-              </w:rPr>
-            </w:pPr>
-            <w:r>
-              <w:rPr>
-                <w:b/>
-                <w:sz w:val="20"/>
-              </w:rPr>
-              <w:t>System Responses</w:t>
-            </w:r>
-          </w:p>
-          <w:p>
-            <w:pPr>
-              <w:rPr>
-                <w:sz w:val="20"/>
-              </w:rPr>
-            </w:pPr>
-            <w:r>
-              <w:rPr>
-                <w:sz w:val="20"/>
-              </w:rPr>
-              <w:t>2.</w:t>
-            </w:r>
-            <w:r>
-              <w:rPr>
-                <w:sz w:val="20"/>
-              </w:rPr>
-              <w:t xml:space="preserve"> </w:t>
-            </w:r>
-            <w:r>
-              <w:rPr>
-                <w:sz w:val="20"/>
-              </w:rPr>
-              <w:t>Add user to database.</w:t>
-            </w:r>
-          </w:p>
-        </w:tc>
-      </w:tr>
-      <w:tr>
-        <w:tc>
-          <w:tcPr>
-            <w:tcW w:w="2538" w:type="dxa"/>
-            <w:gridSpan w:val="2"/>
-            <w:tcBorders>
-              <w:top w:val="single" w:sz="4" w:space="0" w:color="auto"/>
-              <w:left w:val="single" w:sz="4" w:space="0" w:color="auto"/>
-              <w:bottom w:val="single" w:sz="4" w:space="0" w:color="auto"/>
-              <w:right w:val="single" w:sz="4" w:space="0" w:color="auto"/>
-            </w:tcBorders>
-            <w:shd w:val="clear" w:color="auto" w:fill="auto"/>
-          </w:tcPr>
-          <w:p>
-            <w:pPr>
-              <w:rPr>
-                <w:sz w:val="20"/>
-              </w:rPr>
-            </w:pPr>
-            <w:r>
-              <w:rPr>
-                <w:sz w:val="20"/>
-              </w:rPr>
-              <w:t>Alternative Course</w:t>
-            </w:r>
-            <w:r>
-              <w:rPr>
-                <w:sz w:val="20"/>
-              </w:rPr>
-              <w:t xml:space="preserve"> </w:t>
-            </w:r>
-          </w:p>
-        </w:tc>
-        <w:tc>
-          <w:tcPr>
-            <w:tcW w:w="3687" w:type="dxa"/>
-            <w:gridSpan w:val="2"/>
-            <w:tcBorders>
-              <w:top w:val="single" w:sz="4" w:space="0" w:color="auto"/>
-              <w:left w:val="single" w:sz="4" w:space="0" w:color="auto"/>
-              <w:bottom w:val="single" w:sz="4" w:space="0" w:color="auto"/>
-              <w:right w:val="single" w:sz="4" w:space="0" w:color="auto"/>
-            </w:tcBorders>
-            <w:shd w:val="clear" w:color="auto" w:fill="auto"/>
-          </w:tcPr>
-          <w:p>
-            <w:pPr>
-              <w:rPr>
-                <w:sz w:val="20"/>
-              </w:rPr>
-            </w:pPr>
-            <w:r>
-              <w:rPr>
-                <w:sz w:val="20"/>
-              </w:rPr>
-              <w:t> </w:t>
-            </w:r>
-            <w:r>
-              <w:rPr>
-                <w:sz w:val="20"/>
-              </w:rPr>
-              <w:t>User will add information later.</w:t>
-            </w:r>
-          </w:p>
-        </w:tc>
-        <w:tc>
-          <w:tcPr>
-            <w:tcW w:w="3639" w:type="dxa"/>
-            <w:tcBorders>
-              <w:top w:val="single" w:sz="4" w:space="0" w:color="auto"/>
-              <w:left w:val="single" w:sz="4" w:space="0" w:color="auto"/>
-              <w:bottom w:val="single" w:sz="4" w:space="0" w:color="auto"/>
-              <w:right w:val="single" w:sz="4" w:space="0" w:color="auto"/>
-            </w:tcBorders>
-            <w:shd w:val="clear" w:color="auto" w:fill="auto"/>
-          </w:tcPr>
-          <w:p>
-            <w:pPr>
-              <w:rPr>
-                <w:sz w:val="20"/>
-              </w:rPr>
-            </w:pPr>
-            <w:r>
-              <w:rPr>
-                <w:sz w:val="20"/>
-              </w:rPr>
-              <w:t> </w:t>
-            </w:r>
-          </w:p>
-        </w:tc>
-      </w:tr>
-      <w:tr>
-        <w:tc>
-          <w:tcPr>
-            <w:tcW w:w="2538" w:type="dxa"/>
-            <w:gridSpan w:val="2"/>
-            <w:tcBorders>
-              <w:top w:val="single" w:sz="4" w:space="0" w:color="auto"/>
-              <w:left w:val="single" w:sz="4" w:space="0" w:color="auto"/>
-              <w:bottom w:val="single" w:sz="4" w:space="0" w:color="auto"/>
-              <w:right w:val="single" w:sz="4" w:space="0" w:color="auto"/>
-            </w:tcBorders>
-            <w:shd w:val="clear" w:color="auto" w:fill="auto"/>
-          </w:tcPr>
-          <w:p>
-            <w:pPr>
-              <w:rPr>
-                <w:sz w:val="20"/>
-              </w:rPr>
-            </w:pPr>
-            <w:r>
-              <w:rPr>
-                <w:sz w:val="20"/>
-              </w:rPr>
-              <w:t> </w:t>
-            </w:r>
-          </w:p>
-        </w:tc>
-        <w:tc>
-          <w:tcPr>
-            <w:tcW w:w="3687" w:type="dxa"/>
-            <w:gridSpan w:val="2"/>
-            <w:tcBorders>
-              <w:top w:val="single" w:sz="4" w:space="0" w:color="auto"/>
-              <w:left w:val="single" w:sz="4" w:space="0" w:color="auto"/>
-              <w:bottom w:val="single" w:sz="4" w:space="0" w:color="auto"/>
-              <w:right w:val="single" w:sz="4" w:space="0" w:color="auto"/>
-            </w:tcBorders>
-            <w:shd w:val="clear" w:color="auto" w:fill="auto"/>
-          </w:tcPr>
-          <w:p>
-            <w:pPr>
-              <w:keepNext/>
-              <w:outlineLvl w:val="3"/>
-              <w:rPr>
-                <w:sz w:val="20"/>
-              </w:rPr>
-            </w:pPr>
-            <w:r>
-              <w:rPr>
-                <w:b/>
-                <w:sz w:val="20"/>
-              </w:rPr>
-              <w:t>Actor Actions</w:t>
-            </w:r>
-            <w:r>
-              <w:rPr>
-                <w:sz w:val="20"/>
-              </w:rPr>
-              <w:t> </w:t>
-            </w:r>
-          </w:p>
-          <w:p>
-            <w:pPr>
-              <w:rPr>
-                <w:sz w:val="20"/>
-              </w:rPr>
-            </w:pPr>
-            <w:r>
-              <w:rPr>
-                <w:sz w:val="20"/>
-              </w:rPr>
-              <w:t>1.</w:t>
-            </w:r>
-            <w:r>
-              <w:rPr>
-                <w:sz w:val="20"/>
-              </w:rPr>
-              <w:t xml:space="preserve"> Create Username + password</w:t>
-            </w:r>
-          </w:p>
-        </w:tc>
-        <w:tc>
-          <w:tcPr>
-            <w:tcW w:w="3639" w:type="dxa"/>
-            <w:tcBorders>
-              <w:top w:val="single" w:sz="4" w:space="0" w:color="auto"/>
-              <w:left w:val="single" w:sz="4" w:space="0" w:color="auto"/>
-              <w:bottom w:val="single" w:sz="4" w:space="0" w:color="auto"/>
-              <w:right w:val="single" w:sz="4" w:space="0" w:color="auto"/>
-            </w:tcBorders>
-            <w:shd w:val="clear" w:color="auto" w:fill="auto"/>
-          </w:tcPr>
-          <w:p>
-            <w:pPr>
-              <w:keepNext/>
-              <w:outlineLvl w:val="3"/>
-              <w:rPr>
-                <w:sz w:val="20"/>
-              </w:rPr>
-            </w:pPr>
-            <w:r>
-              <w:rPr>
-                <w:b/>
-                <w:sz w:val="20"/>
-              </w:rPr>
-              <w:t>System Responses</w:t>
-            </w:r>
-            <w:r>
-              <w:rPr>
-                <w:sz w:val="20"/>
-              </w:rPr>
-              <w:t> </w:t>
-            </w:r>
-          </w:p>
-          <w:p>
-            <w:pPr>
-              <w:keepNext/>
-              <w:outlineLvl w:val="3"/>
-              <w:rPr>
-                <w:sz w:val="20"/>
-              </w:rPr>
-            </w:pPr>
-            <w:r>
-              <w:rPr>
-                <w:sz w:val="20"/>
-              </w:rPr>
-              <w:t>2.</w:t>
-            </w:r>
-            <w:r>
-              <w:rPr>
-                <w:sz w:val="20"/>
-              </w:rPr>
-              <w:t xml:space="preserve"> Add user to database.</w:t>
-            </w:r>
-          </w:p>
-        </w:tc>
-      </w:tr>
-      <w:tr>
-        <w:tc>
-          <w:tcPr>
-            <w:tcW w:w="2538" w:type="dxa"/>
-            <w:gridSpan w:val="2"/>
-            <w:tcBorders>
-              <w:top w:val="single" w:sz="4" w:space="0" w:color="auto"/>
-              <w:left w:val="single" w:sz="4" w:space="0" w:color="auto"/>
-              <w:bottom w:val="single" w:sz="4" w:space="0" w:color="auto"/>
-              <w:right w:val="single" w:sz="4" w:space="0" w:color="auto"/>
-            </w:tcBorders>
-            <w:shd w:val="clear" w:color="auto" w:fill="auto"/>
-          </w:tcPr>
-          <w:p>
-            <w:pPr>
-              <w:rPr>
-                <w:sz w:val="20"/>
-              </w:rPr>
-            </w:pPr>
-            <w:r>
-              <w:rPr>
-                <w:sz w:val="20"/>
-              </w:rPr>
-              <w:t>Exceptions</w:t>
-            </w:r>
-          </w:p>
-        </w:tc>
-        <w:tc>
-          <w:tcPr>
-            <w:tcW w:w="3687" w:type="dxa"/>
-            <w:gridSpan w:val="2"/>
-            <w:tcBorders>
-              <w:top w:val="single" w:sz="4" w:space="0" w:color="auto"/>
-              <w:left w:val="single" w:sz="4" w:space="0" w:color="auto"/>
-              <w:bottom w:val="single" w:sz="4" w:space="0" w:color="auto"/>
-              <w:right w:val="single" w:sz="4" w:space="0" w:color="auto"/>
-            </w:tcBorders>
-            <w:shd w:val="clear" w:color="auto" w:fill="auto"/>
-          </w:tcPr>
-          <w:p>
-            <w:pPr>
-              <w:rPr>
-                <w:sz w:val="20"/>
-              </w:rPr>
-            </w:pPr>
-            <w:r>
-              <w:rPr>
-                <w:sz w:val="20"/>
-              </w:rPr>
-              <w:t> </w:t>
-            </w:r>
-            <w:r>
-              <w:rPr>
-                <w:sz w:val="20"/>
-              </w:rPr>
-              <w:t>Username already exists</w:t>
-            </w:r>
-          </w:p>
-        </w:tc>
-        <w:tc>
-          <w:tcPr>
-            <w:tcW w:w="3639" w:type="dxa"/>
-            <w:tcBorders>
-              <w:top w:val="single" w:sz="4" w:space="0" w:color="auto"/>
-              <w:left w:val="single" w:sz="4" w:space="0" w:color="auto"/>
-              <w:bottom w:val="single" w:sz="4" w:space="0" w:color="auto"/>
-              <w:right w:val="single" w:sz="4" w:space="0" w:color="auto"/>
-            </w:tcBorders>
-            <w:shd w:val="clear" w:color="auto" w:fill="auto"/>
-          </w:tcPr>
-          <w:p>
-            <w:pPr>
-              <w:rPr>
-                <w:sz w:val="20"/>
-              </w:rPr>
-            </w:pPr>
-            <w:r>
-              <w:rPr>
-                <w:sz w:val="20"/>
-              </w:rPr>
-              <w:t> </w:t>
-            </w:r>
-          </w:p>
-        </w:tc>
-      </w:tr>
-      <w:tr>
-        <w:tc>
-          <w:tcPr>
-            <w:tcW w:w="2538" w:type="dxa"/>
-            <w:gridSpan w:val="2"/>
-            <w:tcBorders>
-              <w:top w:val="single" w:sz="4" w:space="0" w:color="auto"/>
-              <w:left w:val="single" w:sz="4" w:space="0" w:color="auto"/>
-              <w:bottom w:val="single" w:sz="4" w:space="0" w:color="auto"/>
-              <w:right w:val="single" w:sz="4" w:space="0" w:color="auto"/>
-            </w:tcBorders>
-            <w:shd w:val="clear" w:color="auto" w:fill="auto"/>
-          </w:tcPr>
-          <w:p>
-            <w:pPr>
-              <w:rPr>
-                <w:sz w:val="20"/>
-              </w:rPr>
-            </w:pPr>
-            <w:r>
-              <w:rPr>
-                <w:sz w:val="20"/>
-              </w:rPr>
-              <w:t> </w:t>
-            </w:r>
-          </w:p>
-        </w:tc>
-        <w:tc>
-          <w:tcPr>
-            <w:tcW w:w="3687" w:type="dxa"/>
-            <w:gridSpan w:val="2"/>
-            <w:tcBorders>
-              <w:top w:val="single" w:sz="4" w:space="0" w:color="auto"/>
-              <w:left w:val="single" w:sz="4" w:space="0" w:color="auto"/>
-              <w:bottom w:val="single" w:sz="4" w:space="0" w:color="auto"/>
-              <w:right w:val="single" w:sz="4" w:space="0" w:color="auto"/>
-            </w:tcBorders>
-            <w:shd w:val="clear" w:color="auto" w:fill="auto"/>
-          </w:tcPr>
-          <w:p>
-            <w:pPr>
-              <w:keepNext/>
-              <w:outlineLvl w:val="3"/>
-              <w:rPr>
-                <w:sz w:val="20"/>
-              </w:rPr>
-            </w:pPr>
-            <w:r>
-              <w:rPr>
-                <w:b/>
-                <w:sz w:val="20"/>
-              </w:rPr>
-              <w:t>Actor Actions</w:t>
-            </w:r>
-            <w:r>
-              <w:rPr>
-                <w:sz w:val="20"/>
-              </w:rPr>
-              <w:t> </w:t>
-            </w:r>
-          </w:p>
-          <w:p>
-            <w:pPr>
-              <w:keepNext/>
-              <w:outlineLvl w:val="3"/>
-              <w:rPr>
-                <w:sz w:val="20"/>
-              </w:rPr>
-            </w:pPr>
-            <w:r>
-              <w:rPr>
-                <w:sz w:val="20"/>
-              </w:rPr>
-              <w:t>1. Pick a new username</w:t>
-            </w:r>
-          </w:p>
-        </w:tc>
-        <w:tc>
-          <w:tcPr>
-            <w:tcW w:w="3639" w:type="dxa"/>
-            <w:tcBorders>
-              <w:top w:val="single" w:sz="4" w:space="0" w:color="auto"/>
-              <w:left w:val="single" w:sz="4" w:space="0" w:color="auto"/>
-              <w:bottom w:val="single" w:sz="4" w:space="0" w:color="auto"/>
-              <w:right w:val="single" w:sz="4" w:space="0" w:color="auto"/>
-            </w:tcBorders>
-            <w:shd w:val="clear" w:color="auto" w:fill="auto"/>
-          </w:tcPr>
-          <w:p>
-            <w:pPr>
-              <w:rPr>
-                <w:b/>
-                <w:sz w:val="20"/>
-              </w:rPr>
-            </w:pPr>
-            <w:r>
-              <w:rPr>
-                <w:b/>
-                <w:sz w:val="20"/>
-              </w:rPr>
-              <w:t>System Responses</w:t>
-            </w:r>
-            <w:r>
-              <w:rPr>
-                <w:sz w:val="20"/>
-              </w:rPr>
-              <w:t> </w:t>
-            </w:r>
-          </w:p>
-          <w:p>
-            <w:pPr>
-              <w:rPr>
-                <w:sz w:val="20"/>
-              </w:rPr>
-            </w:pPr>
-            <w:r>
-              <w:rPr>
-                <w:b/>
-                <w:sz w:val="20"/>
-              </w:rPr>
-              <w:t>2. Add user to database</w:t>
-            </w:r>
-          </w:p>
-        </w:tc>
-      </w:tr>
-      <w:tr>
-        <w:tc>
-          <w:tcPr>
-            <w:tcW w:w="2538" w:type="dxa"/>
-            <w:gridSpan w:val="2"/>
-            <w:tcBorders>
-              <w:top w:val="single" w:sz="4" w:space="0" w:color="auto"/>
-              <w:left w:val="single" w:sz="4" w:space="0" w:color="auto"/>
-              <w:bottom w:val="single" w:sz="4" w:space="0" w:color="auto"/>
-              <w:right w:val="single" w:sz="4" w:space="0" w:color="auto"/>
-            </w:tcBorders>
-            <w:shd w:val="clear" w:color="auto" w:fill="auto"/>
-          </w:tcPr>
-          <w:p>
-            <w:pPr>
-              <w:rPr>
-                <w:sz w:val="20"/>
-              </w:rPr>
-            </w:pPr>
-            <w:r>
-              <w:rPr>
-                <w:sz w:val="20"/>
-              </w:rPr>
-              <w:t>Includes (another use case id) </w:t>
-            </w:r>
-          </w:p>
-        </w:tc>
-        <w:tc>
-          <w:tcPr>
-            <w:tcW w:w="7326" w:type="dxa"/>
-            <w:gridSpan w:val="3"/>
-            <w:tcBorders>
-              <w:top w:val="single" w:sz="4" w:space="0" w:color="auto"/>
-              <w:left w:val="single" w:sz="4" w:space="0" w:color="auto"/>
-              <w:bottom w:val="single" w:sz="4" w:space="0" w:color="auto"/>
-              <w:right w:val="single" w:sz="4" w:space="0" w:color="auto"/>
-            </w:tcBorders>
-            <w:shd w:val="clear" w:color="auto" w:fill="auto"/>
-          </w:tcPr>
-          <w:p>
-            <w:pPr>
-              <w:rPr>
-                <w:sz w:val="20"/>
-              </w:rPr>
-            </w:pPr>
-            <w:r>
-              <w:rPr>
-                <w:sz w:val="20"/>
-              </w:rPr>
-              <w:t>  </w:t>
-            </w:r>
-            <w:r>
-              <w:rPr>
-                <w:sz w:val="20"/>
-              </w:rPr>
-              <w:t>N/A</w:t>
-            </w:r>
-          </w:p>
-        </w:tc>
-      </w:tr>
-      <w:tr>
-        <w:tc>
-          <w:tcPr>
-            <w:tcW w:w="2538" w:type="dxa"/>
-            <w:gridSpan w:val="2"/>
-            <w:tcBorders>
-              <w:top w:val="single" w:sz="4" w:space="0" w:color="auto"/>
-              <w:left w:val="single" w:sz="4" w:space="0" w:color="auto"/>
-              <w:bottom w:val="single" w:sz="4" w:space="0" w:color="auto"/>
-              <w:right w:val="single" w:sz="4" w:space="0" w:color="auto"/>
-            </w:tcBorders>
-            <w:shd w:val="clear" w:color="auto" w:fill="auto"/>
-          </w:tcPr>
-          <w:p>
-            <w:pPr>
-              <w:rPr>
-                <w:sz w:val="20"/>
-              </w:rPr>
-            </w:pPr>
-            <w:r>
-              <w:rPr>
-                <w:sz w:val="20"/>
-              </w:rPr>
-              <w:t>Special requirements</w:t>
-            </w:r>
-          </w:p>
-        </w:tc>
-        <w:tc>
-          <w:tcPr>
-            <w:tcW w:w="7326" w:type="dxa"/>
-            <w:gridSpan w:val="3"/>
-            <w:tcBorders>
-              <w:top w:val="single" w:sz="4" w:space="0" w:color="auto"/>
-              <w:left w:val="single" w:sz="4" w:space="0" w:color="auto"/>
-              <w:bottom w:val="single" w:sz="4" w:space="0" w:color="auto"/>
-              <w:right w:val="single" w:sz="4" w:space="0" w:color="auto"/>
-            </w:tcBorders>
-            <w:shd w:val="clear" w:color="auto" w:fill="auto"/>
-          </w:tcPr>
-          <w:p>
-            <w:pPr>
-              <w:rPr>
-                <w:sz w:val="20"/>
-              </w:rPr>
-            </w:pPr>
-            <w:r>
-              <w:rPr>
-                <w:sz w:val="20"/>
-              </w:rPr>
-              <w:t>  </w:t>
-            </w:r>
-            <w:r>
-              <w:rPr>
-                <w:sz w:val="20"/>
-              </w:rPr>
-              <w:t>N/A</w:t>
-            </w:r>
-          </w:p>
-        </w:tc>
-      </w:tr>
-      <w:tr>
-        <w:tc>
-          <w:tcPr>
-            <w:tcW w:w="2538" w:type="dxa"/>
-            <w:gridSpan w:val="2"/>
-            <w:tcBorders>
-              <w:top w:val="single" w:sz="4" w:space="0" w:color="auto"/>
-              <w:left w:val="single" w:sz="4" w:space="0" w:color="auto"/>
-              <w:bottom w:val="single" w:sz="4" w:space="0" w:color="auto"/>
-              <w:right w:val="single" w:sz="4" w:space="0" w:color="auto"/>
-            </w:tcBorders>
-            <w:shd w:val="clear" w:color="auto" w:fill="auto"/>
-          </w:tcPr>
-          <w:p>
-            <w:pPr>
-              <w:rPr>
-                <w:sz w:val="20"/>
-              </w:rPr>
-            </w:pPr>
-            <w:r>
-              <w:rPr>
-                <w:sz w:val="20"/>
-              </w:rPr>
-              <w:t>Assumptions</w:t>
-            </w:r>
-          </w:p>
-        </w:tc>
-        <w:tc>
-          <w:tcPr>
-            <w:tcW w:w="7326" w:type="dxa"/>
-            <w:gridSpan w:val="3"/>
-            <w:tcBorders>
-              <w:top w:val="single" w:sz="4" w:space="0" w:color="auto"/>
-              <w:left w:val="single" w:sz="4" w:space="0" w:color="auto"/>
-              <w:bottom w:val="single" w:sz="4" w:space="0" w:color="auto"/>
-              <w:right w:val="single" w:sz="4" w:space="0" w:color="auto"/>
-            </w:tcBorders>
-            <w:shd w:val="clear" w:color="auto" w:fill="auto"/>
-          </w:tcPr>
-          <w:p>
-            <w:pPr>
-              <w:rPr>
-                <w:sz w:val="20"/>
-              </w:rPr>
-            </w:pPr>
-            <w:r>
-              <w:rPr>
-                <w:sz w:val="20"/>
-              </w:rPr>
-              <w:t>  </w:t>
-            </w:r>
-            <w:r>
-              <w:rPr>
-                <w:sz w:val="20"/>
-              </w:rPr>
-              <w:t>Usernames must be unique</w:t>
-            </w:r>
-          </w:p>
-        </w:tc>
-      </w:tr>
-      <w:tr>
-        <w:tc>
-          <w:tcPr>
-            <w:tcW w:w="2538" w:type="dxa"/>
-            <w:gridSpan w:val="2"/>
-            <w:tcBorders>
-              <w:top w:val="single" w:sz="4" w:space="0" w:color="auto"/>
-              <w:left w:val="single" w:sz="4" w:space="0" w:color="auto"/>
-              <w:bottom w:val="single" w:sz="4" w:space="0" w:color="auto"/>
-              <w:right w:val="single" w:sz="4" w:space="0" w:color="auto"/>
-            </w:tcBorders>
-            <w:shd w:val="clear" w:color="auto" w:fill="auto"/>
-          </w:tcPr>
-          <w:p>
-            <w:pPr>
-              <w:rPr>
-                <w:sz w:val="20"/>
-              </w:rPr>
-            </w:pPr>
-            <w:r>
-              <w:rPr>
-                <w:sz w:val="20"/>
-              </w:rPr>
-              <w:t>Notes and issues</w:t>
-            </w:r>
-          </w:p>
-        </w:tc>
-        <w:tc>
-          <w:tcPr>
-            <w:tcW w:w="7326" w:type="dxa"/>
-            <w:gridSpan w:val="3"/>
-            <w:tcBorders>
-              <w:top w:val="single" w:sz="4" w:space="0" w:color="auto"/>
-              <w:left w:val="single" w:sz="4" w:space="0" w:color="auto"/>
-              <w:bottom w:val="single" w:sz="4" w:space="0" w:color="auto"/>
-              <w:right w:val="single" w:sz="4" w:space="0" w:color="auto"/>
-            </w:tcBorders>
-            <w:shd w:val="clear" w:color="auto" w:fill="auto"/>
-          </w:tcPr>
-          <w:p>
-            <w:pPr>
-              <w:rPr>
-                <w:sz w:val="20"/>
-              </w:rPr>
-            </w:pPr>
-            <w:r>
-              <w:rPr>
-                <w:sz w:val="20"/>
-              </w:rPr>
-              <w:t>   </w:t>
-            </w:r>
-            <w:r>
-              <w:rPr>
-                <w:sz w:val="20"/>
-              </w:rPr>
-              <w:t>N/A</w:t>
-            </w:r>
-          </w:p>
-        </w:tc>
-      </w:tr>
-    </w:tbl>
-    <w:p>
-      <w:pPr>
-        <w:pStyle w:val="Heading2"/>
-        <w:ind w:left="0" w:firstLine="0"/>
-      </w:pPr>
-    </w:p>
-    <w:p>
-      <w:pPr>
-        <w:pStyle w:val="Heading2"/>
-        <w:ind w:left="0" w:firstLine="0"/>
-        <w:rPr>
-          <w:rFonts w:hint="eastAsia"/>
-        </w:rPr>
-      </w:pPr>
-      <w:r>
-        <w:br w:type="page"/>
-      </w:r>
-      <w:r>
-        <w:rPr>
-          <w:rStyle w:val="Heading3Char"/>
-          <w:rFonts w:eastAsia="SimSun" w:hint="eastAsia"/>
-          <w:lang w:eastAsia="zh-CN"/>
-        </w:rPr>
-        <w:lastRenderedPageBreak/>
-        <w:t>9</w:t>
-      </w:r>
-      <w:r>
-        <w:rPr>
-          <w:rStyle w:val="Heading3Char"/>
-        </w:rPr>
-        <w:t>.1.</w:t>
-      </w:r>
-      <w:r>
-        <w:rPr>
-          <w:rStyle w:val="Heading3Char"/>
-          <w:lang w:val="en-US"/>
-        </w:rPr>
-        <w:t>2</w:t>
-      </w:r>
-      <w:r>
-        <w:rPr>
-          <w:rStyle w:val="Heading3Char"/>
-          <w:rFonts w:eastAsia="SimSun" w:hint="eastAsia"/>
-          <w:lang w:eastAsia="zh-CN"/>
-        </w:rPr>
-        <w:t xml:space="preserve"> [Use Case </w:t>
-      </w:r>
       <w:r>
         <w:rPr>
           <w:rStyle w:val="Heading3Char"/>
           <w:rFonts w:eastAsia="SimSun"/>
-          <w:lang w:val="en-US" w:eastAsia="zh-CN"/>
-        </w:rPr>
-        <w:t>2</w:t>
-      </w:r>
-      <w:r>
-        <w:rPr>
-          <w:rStyle w:val="Heading3Char"/>
-          <w:rFonts w:eastAsia="SimSun" w:hint="eastAsia"/>
           <w:lang w:eastAsia="zh-CN"/>
         </w:rPr>
-        <w:t>]</w:t>
-      </w:r>
-      <w:r>
-        <w:rPr>
-          <w:rStyle w:val="Heading3Char"/>
-          <w:rFonts w:eastAsia="SimSun" w:hint="eastAsia"/>
-          <w:lang w:eastAsia="zh-CN"/>
-        </w:rPr>
-        <w:t xml:space="preserve"> </w:t>
+        <w:t>Search For User</w:t>
       </w:r>
     </w:p>
     <w:tbl>
@@ -2285,7 +498,7 @@
                 <w:b/>
                 <w:sz w:val="20"/>
               </w:rPr>
-              <w:t>2</w:t>
+              <w:t>1</w:t>
             </w:r>
             <w:r>
               <w:rPr>
@@ -2354,27 +567,7 @@
                 <w:b/>
                 <w:sz w:val="20"/>
               </w:rPr>
-              <w:t>S</w:t>
-            </w:r>
-            <w:r>
-              <w:rPr>
-                <w:sz w:val="20"/>
-              </w:rPr>
-              <w:t xml:space="preserve">earch </w:t>
-            </w:r>
-            <w:proofErr w:type="gramStart"/>
-            <w:r>
-              <w:rPr>
-                <w:sz w:val="20"/>
-              </w:rPr>
-              <w:t>For</w:t>
-            </w:r>
-            <w:proofErr w:type="gramEnd"/>
-            <w:r>
-              <w:rPr>
-                <w:sz w:val="20"/>
-              </w:rPr>
-              <w:t xml:space="preserve"> User</w:t>
+              <w:t>Register</w:t>
             </w:r>
           </w:p>
         </w:tc>
@@ -2662,6 +855,1746 @@
               <w:rPr>
                 <w:sz w:val="20"/>
               </w:rPr>
+              <w:t> </w:t>
+            </w:r>
+            <w:r>
+              <w:rPr>
+                <w:sz w:val="20"/>
+              </w:rPr>
+              <w:t>Unregistered user</w:t>
+            </w:r>
+          </w:p>
+        </w:tc>
+      </w:tr>
+      <w:tr>
+        <w:tc>
+          <w:tcPr>
+            <w:tcW w:w="2538" w:type="dxa"/>
+            <w:gridSpan w:val="2"/>
+            <w:tcBorders>
+              <w:top w:val="single" w:sz="4" w:space="0" w:color="auto"/>
+              <w:left w:val="single" w:sz="4" w:space="0" w:color="auto"/>
+              <w:bottom w:val="single" w:sz="4" w:space="0" w:color="auto"/>
+              <w:right w:val="single" w:sz="4" w:space="0" w:color="auto"/>
+            </w:tcBorders>
+            <w:shd w:val="clear" w:color="auto" w:fill="auto"/>
+          </w:tcPr>
+          <w:p>
+            <w:pPr>
+              <w:rPr>
+                <w:sz w:val="20"/>
+              </w:rPr>
+            </w:pPr>
+            <w:r>
+              <w:rPr>
+                <w:sz w:val="20"/>
+              </w:rPr>
+              <w:t>Description </w:t>
+            </w:r>
+          </w:p>
+        </w:tc>
+        <w:tc>
+          <w:tcPr>
+            <w:tcW w:w="7326" w:type="dxa"/>
+            <w:gridSpan w:val="3"/>
+            <w:tcBorders>
+              <w:top w:val="single" w:sz="4" w:space="0" w:color="auto"/>
+              <w:left w:val="single" w:sz="4" w:space="0" w:color="auto"/>
+              <w:bottom w:val="single" w:sz="4" w:space="0" w:color="auto"/>
+              <w:right w:val="single" w:sz="4" w:space="0" w:color="auto"/>
+            </w:tcBorders>
+            <w:shd w:val="clear" w:color="auto" w:fill="auto"/>
+          </w:tcPr>
+          <w:p>
+            <w:pPr>
+              <w:rPr>
+                <w:sz w:val="20"/>
+              </w:rPr>
+            </w:pPr>
+            <w:r>
+              <w:rPr>
+                <w:sz w:val="20"/>
+              </w:rPr>
+              <w:t> </w:t>
+            </w:r>
+            <w:r>
+              <w:rPr>
+                <w:sz w:val="20"/>
+              </w:rPr>
+              <w:t>Creating a registered user account.</w:t>
+            </w:r>
+          </w:p>
+        </w:tc>
+      </w:tr>
+      <w:tr>
+        <w:tc>
+          <w:tcPr>
+            <w:tcW w:w="2538" w:type="dxa"/>
+            <w:gridSpan w:val="2"/>
+            <w:tcBorders>
+              <w:top w:val="single" w:sz="4" w:space="0" w:color="auto"/>
+              <w:left w:val="single" w:sz="4" w:space="0" w:color="auto"/>
+              <w:bottom w:val="single" w:sz="4" w:space="0" w:color="auto"/>
+              <w:right w:val="single" w:sz="4" w:space="0" w:color="auto"/>
+            </w:tcBorders>
+            <w:shd w:val="clear" w:color="auto" w:fill="auto"/>
+          </w:tcPr>
+          <w:p>
+            <w:pPr>
+              <w:rPr>
+                <w:sz w:val="20"/>
+              </w:rPr>
+            </w:pPr>
+            <w:r>
+              <w:rPr>
+                <w:sz w:val="20"/>
+              </w:rPr>
+              <w:t>Preconditions </w:t>
+            </w:r>
+          </w:p>
+        </w:tc>
+        <w:tc>
+          <w:tcPr>
+            <w:tcW w:w="7326" w:type="dxa"/>
+            <w:gridSpan w:val="3"/>
+            <w:tcBorders>
+              <w:top w:val="single" w:sz="4" w:space="0" w:color="auto"/>
+              <w:left w:val="single" w:sz="4" w:space="0" w:color="auto"/>
+              <w:bottom w:val="single" w:sz="4" w:space="0" w:color="auto"/>
+              <w:right w:val="single" w:sz="4" w:space="0" w:color="auto"/>
+            </w:tcBorders>
+            <w:shd w:val="clear" w:color="auto" w:fill="auto"/>
+          </w:tcPr>
+          <w:p>
+            <w:pPr>
+              <w:tabs>
+                <w:tab w:val="left" w:pos="1080"/>
+              </w:tabs>
+              <w:rPr>
+                <w:sz w:val="20"/>
+              </w:rPr>
+            </w:pPr>
+            <w:r>
+              <w:rPr>
+                <w:sz w:val="20"/>
+              </w:rPr>
+              <w:t> </w:t>
+            </w:r>
+            <w:r>
+              <w:rPr>
+                <w:sz w:val="20"/>
+              </w:rPr>
+              <w:t xml:space="preserve">The user </w:t>
+            </w:r>
+            <w:r>
+              <w:rPr>
+                <w:sz w:val="20"/>
+              </w:rPr>
+              <w:t>does not have an account</w:t>
+            </w:r>
+          </w:p>
+        </w:tc>
+      </w:tr>
+      <w:tr>
+        <w:tc>
+          <w:tcPr>
+            <w:tcW w:w="2538" w:type="dxa"/>
+            <w:gridSpan w:val="2"/>
+            <w:tcBorders>
+              <w:top w:val="single" w:sz="4" w:space="0" w:color="auto"/>
+              <w:left w:val="single" w:sz="4" w:space="0" w:color="auto"/>
+              <w:bottom w:val="single" w:sz="4" w:space="0" w:color="auto"/>
+              <w:right w:val="single" w:sz="4" w:space="0" w:color="auto"/>
+            </w:tcBorders>
+            <w:shd w:val="clear" w:color="auto" w:fill="auto"/>
+          </w:tcPr>
+          <w:p>
+            <w:pPr>
+              <w:rPr>
+                <w:sz w:val="20"/>
+              </w:rPr>
+            </w:pPr>
+            <w:r>
+              <w:rPr>
+                <w:sz w:val="20"/>
+              </w:rPr>
+              <w:t>Post conditions</w:t>
+            </w:r>
+          </w:p>
+        </w:tc>
+        <w:tc>
+          <w:tcPr>
+            <w:tcW w:w="7326" w:type="dxa"/>
+            <w:gridSpan w:val="3"/>
+            <w:tcBorders>
+              <w:top w:val="single" w:sz="4" w:space="0" w:color="auto"/>
+              <w:left w:val="single" w:sz="4" w:space="0" w:color="auto"/>
+              <w:bottom w:val="single" w:sz="4" w:space="0" w:color="auto"/>
+              <w:right w:val="single" w:sz="4" w:space="0" w:color="auto"/>
+            </w:tcBorders>
+            <w:shd w:val="clear" w:color="auto" w:fill="auto"/>
+          </w:tcPr>
+          <w:p>
+            <w:pPr>
+              <w:rPr>
+                <w:sz w:val="20"/>
+              </w:rPr>
+            </w:pPr>
+            <w:r>
+              <w:rPr>
+                <w:sz w:val="20"/>
+              </w:rPr>
+              <w:t> </w:t>
+            </w:r>
+            <w:r>
+              <w:rPr>
+                <w:sz w:val="20"/>
+              </w:rPr>
+              <w:t>The user is signed in</w:t>
+            </w:r>
+            <w:r>
+              <w:rPr>
+                <w:sz w:val="20"/>
+              </w:rPr>
+              <w:t xml:space="preserve"> and now has an account</w:t>
+            </w:r>
+          </w:p>
+        </w:tc>
+      </w:tr>
+      <w:tr>
+        <w:tc>
+          <w:tcPr>
+            <w:tcW w:w="2538" w:type="dxa"/>
+            <w:gridSpan w:val="2"/>
+            <w:tcBorders>
+              <w:top w:val="single" w:sz="4" w:space="0" w:color="auto"/>
+              <w:left w:val="single" w:sz="4" w:space="0" w:color="auto"/>
+              <w:bottom w:val="single" w:sz="4" w:space="0" w:color="auto"/>
+              <w:right w:val="single" w:sz="4" w:space="0" w:color="auto"/>
+            </w:tcBorders>
+            <w:shd w:val="clear" w:color="auto" w:fill="auto"/>
+          </w:tcPr>
+          <w:p>
+            <w:pPr>
+              <w:rPr>
+                <w:sz w:val="20"/>
+              </w:rPr>
+            </w:pPr>
+            <w:r>
+              <w:rPr>
+                <w:sz w:val="20"/>
+              </w:rPr>
+              <w:t>Priority: (low/medium/high) </w:t>
+            </w:r>
+          </w:p>
+        </w:tc>
+        <w:tc>
+          <w:tcPr>
+            <w:tcW w:w="7326" w:type="dxa"/>
+            <w:gridSpan w:val="3"/>
+            <w:tcBorders>
+              <w:top w:val="single" w:sz="4" w:space="0" w:color="auto"/>
+              <w:left w:val="single" w:sz="4" w:space="0" w:color="auto"/>
+              <w:bottom w:val="single" w:sz="4" w:space="0" w:color="auto"/>
+              <w:right w:val="single" w:sz="4" w:space="0" w:color="auto"/>
+            </w:tcBorders>
+            <w:shd w:val="clear" w:color="auto" w:fill="auto"/>
+          </w:tcPr>
+          <w:p>
+            <w:pPr>
+              <w:rPr>
+                <w:sz w:val="20"/>
+              </w:rPr>
+            </w:pPr>
+            <w:r>
+              <w:rPr>
+                <w:sz w:val="20"/>
+              </w:rPr>
+              <w:t> </w:t>
+            </w:r>
+            <w:r>
+              <w:rPr>
+                <w:sz w:val="20"/>
+              </w:rPr>
+              <w:t>High</w:t>
+            </w:r>
+          </w:p>
+        </w:tc>
+      </w:tr>
+      <w:tr>
+        <w:tc>
+          <w:tcPr>
+            <w:tcW w:w="2538" w:type="dxa"/>
+            <w:gridSpan w:val="2"/>
+            <w:tcBorders>
+              <w:top w:val="single" w:sz="4" w:space="0" w:color="auto"/>
+              <w:left w:val="single" w:sz="4" w:space="0" w:color="auto"/>
+              <w:bottom w:val="single" w:sz="4" w:space="0" w:color="auto"/>
+              <w:right w:val="single" w:sz="4" w:space="0" w:color="auto"/>
+            </w:tcBorders>
+            <w:shd w:val="clear" w:color="auto" w:fill="auto"/>
+          </w:tcPr>
+          <w:p>
+            <w:pPr>
+              <w:rPr>
+                <w:sz w:val="20"/>
+              </w:rPr>
+            </w:pPr>
+            <w:r>
+              <w:rPr>
+                <w:sz w:val="20"/>
+              </w:rPr>
+              <w:t>Frequency of Use </w:t>
+            </w:r>
+          </w:p>
+        </w:tc>
+        <w:tc>
+          <w:tcPr>
+            <w:tcW w:w="7326" w:type="dxa"/>
+            <w:gridSpan w:val="3"/>
+            <w:tcBorders>
+              <w:top w:val="single" w:sz="4" w:space="0" w:color="auto"/>
+              <w:left w:val="single" w:sz="4" w:space="0" w:color="auto"/>
+              <w:bottom w:val="single" w:sz="4" w:space="0" w:color="auto"/>
+              <w:right w:val="single" w:sz="4" w:space="0" w:color="auto"/>
+            </w:tcBorders>
+            <w:shd w:val="clear" w:color="auto" w:fill="auto"/>
+          </w:tcPr>
+          <w:p>
+            <w:pPr>
+              <w:rPr>
+                <w:sz w:val="20"/>
+              </w:rPr>
+            </w:pPr>
+            <w:r>
+              <w:rPr>
+                <w:sz w:val="20"/>
+              </w:rPr>
+              <w:t> </w:t>
+            </w:r>
+            <w:r>
+              <w:rPr>
+                <w:sz w:val="20"/>
+              </w:rPr>
+              <w:t>Common</w:t>
+            </w:r>
+          </w:p>
+        </w:tc>
+      </w:tr>
+      <w:tr>
+        <w:tc>
+          <w:tcPr>
+            <w:tcW w:w="2538" w:type="dxa"/>
+            <w:gridSpan w:val="2"/>
+            <w:tcBorders>
+              <w:top w:val="single" w:sz="4" w:space="0" w:color="auto"/>
+              <w:left w:val="single" w:sz="4" w:space="0" w:color="auto"/>
+              <w:bottom w:val="single" w:sz="4" w:space="0" w:color="auto"/>
+              <w:right w:val="single" w:sz="4" w:space="0" w:color="auto"/>
+            </w:tcBorders>
+            <w:shd w:val="clear" w:color="auto" w:fill="auto"/>
+          </w:tcPr>
+          <w:p>
+            <w:pPr>
+              <w:rPr>
+                <w:sz w:val="20"/>
+              </w:rPr>
+            </w:pPr>
+            <w:r>
+              <w:rPr>
+                <w:sz w:val="20"/>
+              </w:rPr>
+              <w:t>Normal Course</w:t>
+            </w:r>
+          </w:p>
+        </w:tc>
+        <w:tc>
+          <w:tcPr>
+            <w:tcW w:w="7326" w:type="dxa"/>
+            <w:gridSpan w:val="3"/>
+            <w:tcBorders>
+              <w:top w:val="single" w:sz="4" w:space="0" w:color="auto"/>
+              <w:left w:val="single" w:sz="4" w:space="0" w:color="auto"/>
+              <w:bottom w:val="single" w:sz="4" w:space="0" w:color="auto"/>
+              <w:right w:val="single" w:sz="4" w:space="0" w:color="auto"/>
+            </w:tcBorders>
+            <w:shd w:val="clear" w:color="auto" w:fill="auto"/>
+          </w:tcPr>
+          <w:p>
+            <w:pPr>
+              <w:keepNext/>
+              <w:outlineLvl w:val="3"/>
+              <w:rPr>
+                <w:b/>
+                <w:sz w:val="20"/>
+              </w:rPr>
+            </w:pPr>
+            <w:r>
+              <w:rPr>
+                <w:b/>
+                <w:sz w:val="20"/>
+              </w:rPr>
+              <w:t xml:space="preserve">UC-1: Case </w:t>
+            </w:r>
+          </w:p>
+        </w:tc>
+      </w:tr>
+      <w:tr>
+        <w:tc>
+          <w:tcPr>
+            <w:tcW w:w="2538" w:type="dxa"/>
+            <w:gridSpan w:val="2"/>
+            <w:tcBorders>
+              <w:top w:val="single" w:sz="4" w:space="0" w:color="auto"/>
+              <w:left w:val="single" w:sz="4" w:space="0" w:color="auto"/>
+              <w:bottom w:val="single" w:sz="4" w:space="0" w:color="auto"/>
+              <w:right w:val="single" w:sz="4" w:space="0" w:color="auto"/>
+            </w:tcBorders>
+            <w:shd w:val="clear" w:color="auto" w:fill="auto"/>
+          </w:tcPr>
+          <w:p>
+            <w:pPr>
+              <w:rPr>
+                <w:sz w:val="20"/>
+              </w:rPr>
+            </w:pPr>
+            <w:r>
+              <w:rPr>
+                <w:sz w:val="20"/>
+              </w:rPr>
+              <w:t> </w:t>
+            </w:r>
+          </w:p>
+        </w:tc>
+        <w:tc>
+          <w:tcPr>
+            <w:tcW w:w="3687" w:type="dxa"/>
+            <w:gridSpan w:val="2"/>
+            <w:tcBorders>
+              <w:top w:val="single" w:sz="4" w:space="0" w:color="auto"/>
+              <w:left w:val="single" w:sz="4" w:space="0" w:color="auto"/>
+              <w:bottom w:val="single" w:sz="4" w:space="0" w:color="auto"/>
+              <w:right w:val="single" w:sz="4" w:space="0" w:color="auto"/>
+            </w:tcBorders>
+            <w:shd w:val="clear" w:color="auto" w:fill="auto"/>
+          </w:tcPr>
+          <w:p>
+            <w:pPr>
+              <w:keepNext/>
+              <w:outlineLvl w:val="3"/>
+              <w:rPr>
+                <w:b/>
+                <w:sz w:val="20"/>
+              </w:rPr>
+            </w:pPr>
+            <w:r>
+              <w:rPr>
+                <w:b/>
+                <w:sz w:val="20"/>
+              </w:rPr>
+              <w:t>Actor Actions</w:t>
+            </w:r>
+          </w:p>
+          <w:p>
+            <w:pPr>
+              <w:rPr>
+                <w:sz w:val="20"/>
+              </w:rPr>
+            </w:pPr>
+            <w:r>
+              <w:rPr>
+                <w:sz w:val="20"/>
+              </w:rPr>
+              <w:t>1.</w:t>
+            </w:r>
+            <w:r>
+              <w:rPr>
+                <w:sz w:val="20"/>
+              </w:rPr>
+              <w:t xml:space="preserve"> Create Username</w:t>
+            </w:r>
+            <w:r>
+              <w:rPr>
+                <w:sz w:val="20"/>
+              </w:rPr>
+              <w:t xml:space="preserve"> + password</w:t>
+            </w:r>
+          </w:p>
+          <w:p>
+            <w:pPr>
+              <w:rPr>
+                <w:sz w:val="20"/>
+              </w:rPr>
+            </w:pPr>
+            <w:r>
+              <w:rPr>
+                <w:sz w:val="20"/>
+              </w:rPr>
+              <w:t>3.</w:t>
+            </w:r>
+            <w:r>
+              <w:rPr>
+                <w:sz w:val="20"/>
+              </w:rPr>
+              <w:t xml:space="preserve"> Input user information (name, age…)</w:t>
+            </w:r>
+          </w:p>
+        </w:tc>
+        <w:tc>
+          <w:tcPr>
+            <w:tcW w:w="3639" w:type="dxa"/>
+            <w:tcBorders>
+              <w:top w:val="single" w:sz="4" w:space="0" w:color="auto"/>
+              <w:left w:val="single" w:sz="4" w:space="0" w:color="auto"/>
+              <w:bottom w:val="single" w:sz="4" w:space="0" w:color="auto"/>
+              <w:right w:val="single" w:sz="4" w:space="0" w:color="auto"/>
+            </w:tcBorders>
+            <w:shd w:val="clear" w:color="auto" w:fill="auto"/>
+          </w:tcPr>
+          <w:p>
+            <w:pPr>
+              <w:keepNext/>
+              <w:outlineLvl w:val="3"/>
+              <w:rPr>
+                <w:b/>
+                <w:sz w:val="20"/>
+              </w:rPr>
+            </w:pPr>
+            <w:r>
+              <w:rPr>
+                <w:b/>
+                <w:sz w:val="20"/>
+              </w:rPr>
+              <w:t>System Responses</w:t>
+            </w:r>
+          </w:p>
+          <w:p>
+            <w:pPr>
+              <w:rPr>
+                <w:sz w:val="20"/>
+              </w:rPr>
+            </w:pPr>
+            <w:r>
+              <w:rPr>
+                <w:sz w:val="20"/>
+              </w:rPr>
+              <w:t>2.</w:t>
+            </w:r>
+            <w:r>
+              <w:rPr>
+                <w:sz w:val="20"/>
+              </w:rPr>
+              <w:t xml:space="preserve"> </w:t>
+            </w:r>
+            <w:r>
+              <w:rPr>
+                <w:sz w:val="20"/>
+              </w:rPr>
+              <w:t>Add user to database.</w:t>
+            </w:r>
+          </w:p>
+        </w:tc>
+      </w:tr>
+      <w:tr>
+        <w:tc>
+          <w:tcPr>
+            <w:tcW w:w="2538" w:type="dxa"/>
+            <w:gridSpan w:val="2"/>
+            <w:tcBorders>
+              <w:top w:val="single" w:sz="4" w:space="0" w:color="auto"/>
+              <w:left w:val="single" w:sz="4" w:space="0" w:color="auto"/>
+              <w:bottom w:val="single" w:sz="4" w:space="0" w:color="auto"/>
+              <w:right w:val="single" w:sz="4" w:space="0" w:color="auto"/>
+            </w:tcBorders>
+            <w:shd w:val="clear" w:color="auto" w:fill="auto"/>
+          </w:tcPr>
+          <w:p>
+            <w:pPr>
+              <w:rPr>
+                <w:sz w:val="20"/>
+              </w:rPr>
+            </w:pPr>
+            <w:r>
+              <w:rPr>
+                <w:sz w:val="20"/>
+              </w:rPr>
+              <w:t>Alternative Course</w:t>
+            </w:r>
+            <w:r>
+              <w:rPr>
+                <w:sz w:val="20"/>
+              </w:rPr>
+              <w:t xml:space="preserve"> </w:t>
+            </w:r>
+          </w:p>
+        </w:tc>
+        <w:tc>
+          <w:tcPr>
+            <w:tcW w:w="3687" w:type="dxa"/>
+            <w:gridSpan w:val="2"/>
+            <w:tcBorders>
+              <w:top w:val="single" w:sz="4" w:space="0" w:color="auto"/>
+              <w:left w:val="single" w:sz="4" w:space="0" w:color="auto"/>
+              <w:bottom w:val="single" w:sz="4" w:space="0" w:color="auto"/>
+              <w:right w:val="single" w:sz="4" w:space="0" w:color="auto"/>
+            </w:tcBorders>
+            <w:shd w:val="clear" w:color="auto" w:fill="auto"/>
+          </w:tcPr>
+          <w:p>
+            <w:pPr>
+              <w:rPr>
+                <w:sz w:val="20"/>
+              </w:rPr>
+            </w:pPr>
+            <w:r>
+              <w:rPr>
+                <w:sz w:val="20"/>
+              </w:rPr>
+              <w:t> </w:t>
+            </w:r>
+            <w:r>
+              <w:rPr>
+                <w:sz w:val="20"/>
+              </w:rPr>
+              <w:t>User will add information later.</w:t>
+            </w:r>
+          </w:p>
+        </w:tc>
+        <w:tc>
+          <w:tcPr>
+            <w:tcW w:w="3639" w:type="dxa"/>
+            <w:tcBorders>
+              <w:top w:val="single" w:sz="4" w:space="0" w:color="auto"/>
+              <w:left w:val="single" w:sz="4" w:space="0" w:color="auto"/>
+              <w:bottom w:val="single" w:sz="4" w:space="0" w:color="auto"/>
+              <w:right w:val="single" w:sz="4" w:space="0" w:color="auto"/>
+            </w:tcBorders>
+            <w:shd w:val="clear" w:color="auto" w:fill="auto"/>
+          </w:tcPr>
+          <w:p>
+            <w:pPr>
+              <w:rPr>
+                <w:sz w:val="20"/>
+              </w:rPr>
+            </w:pPr>
+            <w:r>
+              <w:rPr>
+                <w:sz w:val="20"/>
+              </w:rPr>
+              <w:t> </w:t>
+            </w:r>
+          </w:p>
+        </w:tc>
+      </w:tr>
+      <w:tr>
+        <w:tc>
+          <w:tcPr>
+            <w:tcW w:w="2538" w:type="dxa"/>
+            <w:gridSpan w:val="2"/>
+            <w:tcBorders>
+              <w:top w:val="single" w:sz="4" w:space="0" w:color="auto"/>
+              <w:left w:val="single" w:sz="4" w:space="0" w:color="auto"/>
+              <w:bottom w:val="single" w:sz="4" w:space="0" w:color="auto"/>
+              <w:right w:val="single" w:sz="4" w:space="0" w:color="auto"/>
+            </w:tcBorders>
+            <w:shd w:val="clear" w:color="auto" w:fill="auto"/>
+          </w:tcPr>
+          <w:p>
+            <w:pPr>
+              <w:rPr>
+                <w:sz w:val="20"/>
+              </w:rPr>
+            </w:pPr>
+            <w:r>
+              <w:rPr>
+                <w:sz w:val="20"/>
+              </w:rPr>
+              <w:t> </w:t>
+            </w:r>
+          </w:p>
+        </w:tc>
+        <w:tc>
+          <w:tcPr>
+            <w:tcW w:w="3687" w:type="dxa"/>
+            <w:gridSpan w:val="2"/>
+            <w:tcBorders>
+              <w:top w:val="single" w:sz="4" w:space="0" w:color="auto"/>
+              <w:left w:val="single" w:sz="4" w:space="0" w:color="auto"/>
+              <w:bottom w:val="single" w:sz="4" w:space="0" w:color="auto"/>
+              <w:right w:val="single" w:sz="4" w:space="0" w:color="auto"/>
+            </w:tcBorders>
+            <w:shd w:val="clear" w:color="auto" w:fill="auto"/>
+          </w:tcPr>
+          <w:p>
+            <w:pPr>
+              <w:keepNext/>
+              <w:outlineLvl w:val="3"/>
+              <w:rPr>
+                <w:sz w:val="20"/>
+              </w:rPr>
+            </w:pPr>
+            <w:r>
+              <w:rPr>
+                <w:b/>
+                <w:sz w:val="20"/>
+              </w:rPr>
+              <w:t>Actor Actions</w:t>
+            </w:r>
+            <w:r>
+              <w:rPr>
+                <w:sz w:val="20"/>
+              </w:rPr>
+              <w:t> </w:t>
+            </w:r>
+          </w:p>
+          <w:p>
+            <w:pPr>
+              <w:rPr>
+                <w:sz w:val="20"/>
+              </w:rPr>
+            </w:pPr>
+            <w:r>
+              <w:rPr>
+                <w:sz w:val="20"/>
+              </w:rPr>
+              <w:t>1.</w:t>
+            </w:r>
+            <w:r>
+              <w:rPr>
+                <w:sz w:val="20"/>
+              </w:rPr>
+              <w:t xml:space="preserve"> Create Username + password</w:t>
+            </w:r>
+          </w:p>
+        </w:tc>
+        <w:tc>
+          <w:tcPr>
+            <w:tcW w:w="3639" w:type="dxa"/>
+            <w:tcBorders>
+              <w:top w:val="single" w:sz="4" w:space="0" w:color="auto"/>
+              <w:left w:val="single" w:sz="4" w:space="0" w:color="auto"/>
+              <w:bottom w:val="single" w:sz="4" w:space="0" w:color="auto"/>
+              <w:right w:val="single" w:sz="4" w:space="0" w:color="auto"/>
+            </w:tcBorders>
+            <w:shd w:val="clear" w:color="auto" w:fill="auto"/>
+          </w:tcPr>
+          <w:p>
+            <w:pPr>
+              <w:keepNext/>
+              <w:outlineLvl w:val="3"/>
+              <w:rPr>
+                <w:sz w:val="20"/>
+              </w:rPr>
+            </w:pPr>
+            <w:r>
+              <w:rPr>
+                <w:b/>
+                <w:sz w:val="20"/>
+              </w:rPr>
+              <w:t>System Responses</w:t>
+            </w:r>
+            <w:r>
+              <w:rPr>
+                <w:sz w:val="20"/>
+              </w:rPr>
+              <w:t> </w:t>
+            </w:r>
+          </w:p>
+          <w:p>
+            <w:pPr>
+              <w:keepNext/>
+              <w:outlineLvl w:val="3"/>
+              <w:rPr>
+                <w:sz w:val="20"/>
+              </w:rPr>
+            </w:pPr>
+            <w:r>
+              <w:rPr>
+                <w:sz w:val="20"/>
+              </w:rPr>
+              <w:t>2.</w:t>
+            </w:r>
+            <w:r>
+              <w:rPr>
+                <w:sz w:val="20"/>
+              </w:rPr>
+              <w:t xml:space="preserve"> Add user to database.</w:t>
+            </w:r>
+          </w:p>
+        </w:tc>
+      </w:tr>
+      <w:tr>
+        <w:tc>
+          <w:tcPr>
+            <w:tcW w:w="2538" w:type="dxa"/>
+            <w:gridSpan w:val="2"/>
+            <w:tcBorders>
+              <w:top w:val="single" w:sz="4" w:space="0" w:color="auto"/>
+              <w:left w:val="single" w:sz="4" w:space="0" w:color="auto"/>
+              <w:bottom w:val="single" w:sz="4" w:space="0" w:color="auto"/>
+              <w:right w:val="single" w:sz="4" w:space="0" w:color="auto"/>
+            </w:tcBorders>
+            <w:shd w:val="clear" w:color="auto" w:fill="auto"/>
+          </w:tcPr>
+          <w:p>
+            <w:pPr>
+              <w:rPr>
+                <w:sz w:val="20"/>
+              </w:rPr>
+            </w:pPr>
+            <w:r>
+              <w:rPr>
+                <w:sz w:val="20"/>
+              </w:rPr>
+              <w:t>Exceptions</w:t>
+            </w:r>
+          </w:p>
+        </w:tc>
+        <w:tc>
+          <w:tcPr>
+            <w:tcW w:w="3687" w:type="dxa"/>
+            <w:gridSpan w:val="2"/>
+            <w:tcBorders>
+              <w:top w:val="single" w:sz="4" w:space="0" w:color="auto"/>
+              <w:left w:val="single" w:sz="4" w:space="0" w:color="auto"/>
+              <w:bottom w:val="single" w:sz="4" w:space="0" w:color="auto"/>
+              <w:right w:val="single" w:sz="4" w:space="0" w:color="auto"/>
+            </w:tcBorders>
+            <w:shd w:val="clear" w:color="auto" w:fill="auto"/>
+          </w:tcPr>
+          <w:p>
+            <w:pPr>
+              <w:rPr>
+                <w:sz w:val="20"/>
+              </w:rPr>
+            </w:pPr>
+            <w:r>
+              <w:rPr>
+                <w:sz w:val="20"/>
+              </w:rPr>
+              <w:t> </w:t>
+            </w:r>
+            <w:r>
+              <w:rPr>
+                <w:sz w:val="20"/>
+              </w:rPr>
+              <w:t>Username already exists</w:t>
+            </w:r>
+          </w:p>
+        </w:tc>
+        <w:tc>
+          <w:tcPr>
+            <w:tcW w:w="3639" w:type="dxa"/>
+            <w:tcBorders>
+              <w:top w:val="single" w:sz="4" w:space="0" w:color="auto"/>
+              <w:left w:val="single" w:sz="4" w:space="0" w:color="auto"/>
+              <w:bottom w:val="single" w:sz="4" w:space="0" w:color="auto"/>
+              <w:right w:val="single" w:sz="4" w:space="0" w:color="auto"/>
+            </w:tcBorders>
+            <w:shd w:val="clear" w:color="auto" w:fill="auto"/>
+          </w:tcPr>
+          <w:p>
+            <w:pPr>
+              <w:rPr>
+                <w:sz w:val="20"/>
+              </w:rPr>
+            </w:pPr>
+            <w:r>
+              <w:rPr>
+                <w:sz w:val="20"/>
+              </w:rPr>
+              <w:t> </w:t>
+            </w:r>
+          </w:p>
+        </w:tc>
+      </w:tr>
+      <w:tr>
+        <w:tc>
+          <w:tcPr>
+            <w:tcW w:w="2538" w:type="dxa"/>
+            <w:gridSpan w:val="2"/>
+            <w:tcBorders>
+              <w:top w:val="single" w:sz="4" w:space="0" w:color="auto"/>
+              <w:left w:val="single" w:sz="4" w:space="0" w:color="auto"/>
+              <w:bottom w:val="single" w:sz="4" w:space="0" w:color="auto"/>
+              <w:right w:val="single" w:sz="4" w:space="0" w:color="auto"/>
+            </w:tcBorders>
+            <w:shd w:val="clear" w:color="auto" w:fill="auto"/>
+          </w:tcPr>
+          <w:p>
+            <w:pPr>
+              <w:rPr>
+                <w:sz w:val="20"/>
+              </w:rPr>
+            </w:pPr>
+            <w:r>
+              <w:rPr>
+                <w:sz w:val="20"/>
+              </w:rPr>
+              <w:t> </w:t>
+            </w:r>
+          </w:p>
+        </w:tc>
+        <w:tc>
+          <w:tcPr>
+            <w:tcW w:w="3687" w:type="dxa"/>
+            <w:gridSpan w:val="2"/>
+            <w:tcBorders>
+              <w:top w:val="single" w:sz="4" w:space="0" w:color="auto"/>
+              <w:left w:val="single" w:sz="4" w:space="0" w:color="auto"/>
+              <w:bottom w:val="single" w:sz="4" w:space="0" w:color="auto"/>
+              <w:right w:val="single" w:sz="4" w:space="0" w:color="auto"/>
+            </w:tcBorders>
+            <w:shd w:val="clear" w:color="auto" w:fill="auto"/>
+          </w:tcPr>
+          <w:p>
+            <w:pPr>
+              <w:keepNext/>
+              <w:outlineLvl w:val="3"/>
+              <w:rPr>
+                <w:sz w:val="20"/>
+              </w:rPr>
+            </w:pPr>
+            <w:r>
+              <w:rPr>
+                <w:b/>
+                <w:sz w:val="20"/>
+              </w:rPr>
+              <w:t>Actor Actions</w:t>
+            </w:r>
+            <w:r>
+              <w:rPr>
+                <w:sz w:val="20"/>
+              </w:rPr>
+              <w:t> </w:t>
+            </w:r>
+          </w:p>
+          <w:p>
+            <w:pPr>
+              <w:keepNext/>
+              <w:outlineLvl w:val="3"/>
+              <w:rPr>
+                <w:sz w:val="20"/>
+              </w:rPr>
+            </w:pPr>
+            <w:r>
+              <w:rPr>
+                <w:sz w:val="20"/>
+              </w:rPr>
+              <w:t>1. Pick a new username</w:t>
+            </w:r>
+          </w:p>
+        </w:tc>
+        <w:tc>
+          <w:tcPr>
+            <w:tcW w:w="3639" w:type="dxa"/>
+            <w:tcBorders>
+              <w:top w:val="single" w:sz="4" w:space="0" w:color="auto"/>
+              <w:left w:val="single" w:sz="4" w:space="0" w:color="auto"/>
+              <w:bottom w:val="single" w:sz="4" w:space="0" w:color="auto"/>
+              <w:right w:val="single" w:sz="4" w:space="0" w:color="auto"/>
+            </w:tcBorders>
+            <w:shd w:val="clear" w:color="auto" w:fill="auto"/>
+          </w:tcPr>
+          <w:p>
+            <w:pPr>
+              <w:rPr>
+                <w:b/>
+                <w:sz w:val="20"/>
+              </w:rPr>
+            </w:pPr>
+            <w:r>
+              <w:rPr>
+                <w:b/>
+                <w:sz w:val="20"/>
+              </w:rPr>
+              <w:t>System Responses</w:t>
+            </w:r>
+            <w:r>
+              <w:rPr>
+                <w:sz w:val="20"/>
+              </w:rPr>
+              <w:t> </w:t>
+            </w:r>
+          </w:p>
+          <w:p>
+            <w:pPr>
+              <w:rPr>
+                <w:sz w:val="20"/>
+              </w:rPr>
+            </w:pPr>
+            <w:r>
+              <w:rPr>
+                <w:b/>
+                <w:sz w:val="20"/>
+              </w:rPr>
+              <w:t>2. Add user to database</w:t>
+            </w:r>
+          </w:p>
+        </w:tc>
+      </w:tr>
+      <w:tr>
+        <w:tc>
+          <w:tcPr>
+            <w:tcW w:w="2538" w:type="dxa"/>
+            <w:gridSpan w:val="2"/>
+            <w:tcBorders>
+              <w:top w:val="single" w:sz="4" w:space="0" w:color="auto"/>
+              <w:left w:val="single" w:sz="4" w:space="0" w:color="auto"/>
+              <w:bottom w:val="single" w:sz="4" w:space="0" w:color="auto"/>
+              <w:right w:val="single" w:sz="4" w:space="0" w:color="auto"/>
+            </w:tcBorders>
+            <w:shd w:val="clear" w:color="auto" w:fill="auto"/>
+          </w:tcPr>
+          <w:p>
+            <w:pPr>
+              <w:rPr>
+                <w:sz w:val="20"/>
+              </w:rPr>
+            </w:pPr>
+            <w:r>
+              <w:rPr>
+                <w:sz w:val="20"/>
+              </w:rPr>
+              <w:t>Includes (another use case id) </w:t>
+            </w:r>
+          </w:p>
+        </w:tc>
+        <w:tc>
+          <w:tcPr>
+            <w:tcW w:w="7326" w:type="dxa"/>
+            <w:gridSpan w:val="3"/>
+            <w:tcBorders>
+              <w:top w:val="single" w:sz="4" w:space="0" w:color="auto"/>
+              <w:left w:val="single" w:sz="4" w:space="0" w:color="auto"/>
+              <w:bottom w:val="single" w:sz="4" w:space="0" w:color="auto"/>
+              <w:right w:val="single" w:sz="4" w:space="0" w:color="auto"/>
+            </w:tcBorders>
+            <w:shd w:val="clear" w:color="auto" w:fill="auto"/>
+          </w:tcPr>
+          <w:p>
+            <w:pPr>
+              <w:rPr>
+                <w:sz w:val="20"/>
+              </w:rPr>
+            </w:pPr>
+            <w:r>
+              <w:rPr>
+                <w:sz w:val="20"/>
+              </w:rPr>
+              <w:t>  </w:t>
+            </w:r>
+            <w:r>
+              <w:rPr>
+                <w:sz w:val="20"/>
+              </w:rPr>
+              <w:t>N/A</w:t>
+            </w:r>
+          </w:p>
+        </w:tc>
+      </w:tr>
+      <w:tr>
+        <w:tc>
+          <w:tcPr>
+            <w:tcW w:w="2538" w:type="dxa"/>
+            <w:gridSpan w:val="2"/>
+            <w:tcBorders>
+              <w:top w:val="single" w:sz="4" w:space="0" w:color="auto"/>
+              <w:left w:val="single" w:sz="4" w:space="0" w:color="auto"/>
+              <w:bottom w:val="single" w:sz="4" w:space="0" w:color="auto"/>
+              <w:right w:val="single" w:sz="4" w:space="0" w:color="auto"/>
+            </w:tcBorders>
+            <w:shd w:val="clear" w:color="auto" w:fill="auto"/>
+          </w:tcPr>
+          <w:p>
+            <w:pPr>
+              <w:rPr>
+                <w:sz w:val="20"/>
+              </w:rPr>
+            </w:pPr>
+            <w:r>
+              <w:rPr>
+                <w:sz w:val="20"/>
+              </w:rPr>
+              <w:t>Special requirements</w:t>
+            </w:r>
+          </w:p>
+        </w:tc>
+        <w:tc>
+          <w:tcPr>
+            <w:tcW w:w="7326" w:type="dxa"/>
+            <w:gridSpan w:val="3"/>
+            <w:tcBorders>
+              <w:top w:val="single" w:sz="4" w:space="0" w:color="auto"/>
+              <w:left w:val="single" w:sz="4" w:space="0" w:color="auto"/>
+              <w:bottom w:val="single" w:sz="4" w:space="0" w:color="auto"/>
+              <w:right w:val="single" w:sz="4" w:space="0" w:color="auto"/>
+            </w:tcBorders>
+            <w:shd w:val="clear" w:color="auto" w:fill="auto"/>
+          </w:tcPr>
+          <w:p>
+            <w:pPr>
+              <w:rPr>
+                <w:sz w:val="20"/>
+              </w:rPr>
+            </w:pPr>
+            <w:r>
+              <w:rPr>
+                <w:sz w:val="20"/>
+              </w:rPr>
+              <w:t>  </w:t>
+            </w:r>
+            <w:r>
+              <w:rPr>
+                <w:sz w:val="20"/>
+              </w:rPr>
+              <w:t>N/A</w:t>
+            </w:r>
+          </w:p>
+        </w:tc>
+      </w:tr>
+      <w:tr>
+        <w:tc>
+          <w:tcPr>
+            <w:tcW w:w="2538" w:type="dxa"/>
+            <w:gridSpan w:val="2"/>
+            <w:tcBorders>
+              <w:top w:val="single" w:sz="4" w:space="0" w:color="auto"/>
+              <w:left w:val="single" w:sz="4" w:space="0" w:color="auto"/>
+              <w:bottom w:val="single" w:sz="4" w:space="0" w:color="auto"/>
+              <w:right w:val="single" w:sz="4" w:space="0" w:color="auto"/>
+            </w:tcBorders>
+            <w:shd w:val="clear" w:color="auto" w:fill="auto"/>
+          </w:tcPr>
+          <w:p>
+            <w:pPr>
+              <w:rPr>
+                <w:sz w:val="20"/>
+              </w:rPr>
+            </w:pPr>
+            <w:r>
+              <w:rPr>
+                <w:sz w:val="20"/>
+              </w:rPr>
+              <w:t>Assumptions</w:t>
+            </w:r>
+          </w:p>
+        </w:tc>
+        <w:tc>
+          <w:tcPr>
+            <w:tcW w:w="7326" w:type="dxa"/>
+            <w:gridSpan w:val="3"/>
+            <w:tcBorders>
+              <w:top w:val="single" w:sz="4" w:space="0" w:color="auto"/>
+              <w:left w:val="single" w:sz="4" w:space="0" w:color="auto"/>
+              <w:bottom w:val="single" w:sz="4" w:space="0" w:color="auto"/>
+              <w:right w:val="single" w:sz="4" w:space="0" w:color="auto"/>
+            </w:tcBorders>
+            <w:shd w:val="clear" w:color="auto" w:fill="auto"/>
+          </w:tcPr>
+          <w:p>
+            <w:pPr>
+              <w:rPr>
+                <w:sz w:val="20"/>
+              </w:rPr>
+            </w:pPr>
+            <w:r>
+              <w:rPr>
+                <w:sz w:val="20"/>
+              </w:rPr>
+              <w:t>  </w:t>
+            </w:r>
+            <w:r>
+              <w:rPr>
+                <w:sz w:val="20"/>
+              </w:rPr>
+              <w:t>Usernames must be unique</w:t>
+            </w:r>
+          </w:p>
+        </w:tc>
+      </w:tr>
+      <w:tr>
+        <w:tc>
+          <w:tcPr>
+            <w:tcW w:w="2538" w:type="dxa"/>
+            <w:gridSpan w:val="2"/>
+            <w:tcBorders>
+              <w:top w:val="single" w:sz="4" w:space="0" w:color="auto"/>
+              <w:left w:val="single" w:sz="4" w:space="0" w:color="auto"/>
+              <w:bottom w:val="single" w:sz="4" w:space="0" w:color="auto"/>
+              <w:right w:val="single" w:sz="4" w:space="0" w:color="auto"/>
+            </w:tcBorders>
+            <w:shd w:val="clear" w:color="auto" w:fill="auto"/>
+          </w:tcPr>
+          <w:p>
+            <w:pPr>
+              <w:rPr>
+                <w:sz w:val="20"/>
+              </w:rPr>
+            </w:pPr>
+            <w:r>
+              <w:rPr>
+                <w:sz w:val="20"/>
+              </w:rPr>
+              <w:t>Notes and issues</w:t>
+            </w:r>
+          </w:p>
+        </w:tc>
+        <w:tc>
+          <w:tcPr>
+            <w:tcW w:w="7326" w:type="dxa"/>
+            <w:gridSpan w:val="3"/>
+            <w:tcBorders>
+              <w:top w:val="single" w:sz="4" w:space="0" w:color="auto"/>
+              <w:left w:val="single" w:sz="4" w:space="0" w:color="auto"/>
+              <w:bottom w:val="single" w:sz="4" w:space="0" w:color="auto"/>
+              <w:right w:val="single" w:sz="4" w:space="0" w:color="auto"/>
+            </w:tcBorders>
+            <w:shd w:val="clear" w:color="auto" w:fill="auto"/>
+          </w:tcPr>
+          <w:p>
+            <w:pPr>
+              <w:rPr>
+                <w:sz w:val="20"/>
+              </w:rPr>
+            </w:pPr>
+            <w:r>
+              <w:rPr>
+                <w:sz w:val="20"/>
+              </w:rPr>
+              <w:t>   </w:t>
+            </w:r>
+            <w:r>
+              <w:rPr>
+                <w:sz w:val="20"/>
+              </w:rPr>
+              <w:t>N/A</w:t>
+            </w:r>
+          </w:p>
+        </w:tc>
+      </w:tr>
+    </w:tbl>
+    <w:p>
+      <w:pPr>
+        <w:pStyle w:val="Heading2"/>
+        <w:ind w:left="0" w:firstLine="0"/>
+      </w:pPr>
+    </w:p>
+    <w:p>
+      <w:pPr>
+        <w:pStyle w:val="Heading2"/>
+        <w:ind w:left="0" w:firstLine="0"/>
+        <w:rPr>
+          <w:b w:val="0"/>
+        </w:rPr>
+      </w:pPr>
+      <w:r>
+        <w:br w:type="page"/>
+      </w:r>
+      <w:r>
+        <w:rPr>
+          <w:rStyle w:val="Heading3Char"/>
+          <w:rFonts w:eastAsia="SimSun" w:hint="eastAsia"/>
+          <w:b/>
+          <w:lang w:eastAsia="zh-CN"/>
+        </w:rPr>
+        <w:lastRenderedPageBreak/>
+        <w:t>9</w:t>
+      </w:r>
+      <w:r>
+        <w:rPr>
+          <w:rStyle w:val="Heading3Char"/>
+          <w:b/>
+        </w:rPr>
+        <w:t>.1.</w:t>
+      </w:r>
+      <w:r>
+        <w:rPr>
+          <w:rStyle w:val="Heading3Char"/>
+          <w:b/>
+          <w:lang w:val="en-US"/>
+        </w:rPr>
+        <w:t>2</w:t>
+      </w:r>
+      <w:r>
+        <w:rPr>
+          <w:rStyle w:val="Heading3Char"/>
+          <w:rFonts w:eastAsia="SimSun" w:hint="eastAsia"/>
+          <w:b/>
+          <w:lang w:eastAsia="zh-CN"/>
+        </w:rPr>
+        <w:t xml:space="preserve"> </w:t>
+      </w:r>
+      <w:r>
+        <w:rPr>
+          <w:rStyle w:val="Heading3Char"/>
+          <w:rFonts w:eastAsia="SimSun"/>
+          <w:b/>
+          <w:lang w:eastAsia="zh-CN"/>
+        </w:rPr>
+        <w:t>Search For User</w:t>
+      </w:r>
+    </w:p>
+    <w:tbl>
+      <w:tblPr>
+        <w:tblW w:w="0" w:type="auto"/>
+        <w:tblBorders>
+          <w:top w:val="single" w:sz="4" w:space="0" w:color="auto"/>
+          <w:left w:val="single" w:sz="4" w:space="0" w:color="auto"/>
+          <w:bottom w:val="single" w:sz="4" w:space="0" w:color="auto"/>
+          <w:right w:val="single" w:sz="4" w:space="0" w:color="auto"/>
+        </w:tblBorders>
+        <w:tblLook w:val="0000" w:firstRow="0" w:lastRow="0" w:firstColumn="0" w:lastColumn="0" w:noHBand="0" w:noVBand="0"/>
+      </w:tblPr>
+      <w:tblGrid>
+        <w:gridCol w:w="1278"/>
+        <w:gridCol w:w="1260"/>
+        <w:gridCol w:w="1800"/>
+        <w:gridCol w:w="1887"/>
+        <w:gridCol w:w="3639"/>
+      </w:tblGrid>
+      <w:tr>
+        <w:tc>
+          <w:tcPr>
+            <w:tcW w:w="2538" w:type="dxa"/>
+            <w:gridSpan w:val="2"/>
+            <w:tcBorders>
+              <w:top w:val="single" w:sz="4" w:space="0" w:color="auto"/>
+              <w:left w:val="single" w:sz="4" w:space="0" w:color="auto"/>
+              <w:bottom w:val="single" w:sz="4" w:space="0" w:color="auto"/>
+              <w:right w:val="single" w:sz="4" w:space="0" w:color="auto"/>
+            </w:tcBorders>
+            <w:shd w:val="clear" w:color="auto" w:fill="auto"/>
+          </w:tcPr>
+          <w:p>
+            <w:r>
+              <w:rPr>
+                <w:sz w:val="20"/>
+              </w:rPr>
+              <w:t xml:space="preserve">Use Case ID </w:t>
+            </w:r>
+            <w:proofErr w:type="gramStart"/>
+            <w:r>
+              <w:rPr>
+                <w:b/>
+                <w:sz w:val="20"/>
+              </w:rPr>
+              <w:t>(</w:t>
+            </w:r>
+            <w:r>
+              <w:rPr>
+                <w:b/>
+                <w:sz w:val="20"/>
+              </w:rPr>
+              <w:t xml:space="preserve"> </w:t>
+            </w:r>
+            <w:r>
+              <w:rPr>
+                <w:b/>
+                <w:sz w:val="20"/>
+              </w:rPr>
+              <w:t>UC</w:t>
+            </w:r>
+            <w:proofErr w:type="gramEnd"/>
+            <w:r>
+              <w:rPr>
+                <w:b/>
+                <w:sz w:val="20"/>
+              </w:rPr>
+              <w:t xml:space="preserve"> </w:t>
+            </w:r>
+            <w:r>
+              <w:rPr>
+                <w:b/>
+                <w:sz w:val="20"/>
+              </w:rPr>
+              <w:t>–</w:t>
+            </w:r>
+            <w:r>
+              <w:rPr>
+                <w:b/>
+                <w:sz w:val="20"/>
+              </w:rPr>
+              <w:t xml:space="preserve"> </w:t>
+            </w:r>
+            <w:r>
+              <w:rPr>
+                <w:b/>
+                <w:sz w:val="20"/>
+              </w:rPr>
+              <w:t>2</w:t>
+            </w:r>
+            <w:r>
+              <w:rPr>
+                <w:b/>
+                <w:sz w:val="20"/>
+              </w:rPr>
+              <w:t xml:space="preserve"> </w:t>
+            </w:r>
+            <w:r>
+              <w:rPr>
+                <w:b/>
+                <w:sz w:val="20"/>
+              </w:rPr>
+              <w:t>)</w:t>
+            </w:r>
+          </w:p>
+        </w:tc>
+        <w:tc>
+          <w:tcPr>
+            <w:tcW w:w="1800" w:type="dxa"/>
+            <w:tcBorders>
+              <w:top w:val="single" w:sz="4" w:space="0" w:color="auto"/>
+              <w:left w:val="single" w:sz="4" w:space="0" w:color="auto"/>
+              <w:bottom w:val="single" w:sz="4" w:space="0" w:color="auto"/>
+              <w:right w:val="single" w:sz="4" w:space="0" w:color="auto"/>
+            </w:tcBorders>
+            <w:shd w:val="clear" w:color="auto" w:fill="auto"/>
+          </w:tcPr>
+          <w:p>
+            <w:pPr>
+              <w:rPr>
+                <w:sz w:val="20"/>
+              </w:rPr>
+            </w:pPr>
+            <w:r>
+              <w:rPr>
+                <w:sz w:val="20"/>
+              </w:rPr>
+              <w:t>Use Case Name</w:t>
+            </w:r>
+          </w:p>
+        </w:tc>
+        <w:tc>
+          <w:tcPr>
+            <w:tcW w:w="5526" w:type="dxa"/>
+            <w:gridSpan w:val="2"/>
+            <w:tcBorders>
+              <w:top w:val="single" w:sz="4" w:space="0" w:color="auto"/>
+              <w:left w:val="single" w:sz="4" w:space="0" w:color="auto"/>
+              <w:bottom w:val="single" w:sz="4" w:space="0" w:color="auto"/>
+              <w:right w:val="single" w:sz="4" w:space="0" w:color="auto"/>
+            </w:tcBorders>
+            <w:shd w:val="clear" w:color="auto" w:fill="auto"/>
+          </w:tcPr>
+          <w:p>
+            <w:pPr>
+              <w:keepNext/>
+              <w:outlineLvl w:val="3"/>
+              <w:rPr>
+                <w:b/>
+                <w:sz w:val="20"/>
+              </w:rPr>
+            </w:pPr>
+            <w:r>
+              <w:rPr>
+                <w:b/>
+                <w:sz w:val="20"/>
+              </w:rPr>
+              <w:t xml:space="preserve">Search </w:t>
+            </w:r>
+            <w:proofErr w:type="gramStart"/>
+            <w:r>
+              <w:rPr>
+                <w:b/>
+                <w:sz w:val="20"/>
+              </w:rPr>
+              <w:t>For</w:t>
+            </w:r>
+            <w:proofErr w:type="gramEnd"/>
+            <w:r>
+              <w:rPr>
+                <w:b/>
+                <w:sz w:val="20"/>
+              </w:rPr>
+              <w:t xml:space="preserve"> User</w:t>
+            </w:r>
+          </w:p>
+        </w:tc>
+      </w:tr>
+      <w:tr>
+        <w:trPr>
+          <w:trHeight w:val="58"/>
+        </w:trPr>
+        <w:tc>
+          <w:tcPr>
+            <w:tcW w:w="1278" w:type="dxa"/>
+            <w:tcBorders>
+              <w:top w:val="single" w:sz="4" w:space="0" w:color="auto"/>
+              <w:left w:val="single" w:sz="4" w:space="0" w:color="auto"/>
+              <w:bottom w:val="single" w:sz="4" w:space="0" w:color="auto"/>
+              <w:right w:val="single" w:sz="4" w:space="0" w:color="auto"/>
+            </w:tcBorders>
+            <w:shd w:val="clear" w:color="auto" w:fill="auto"/>
+          </w:tcPr>
+          <w:p>
+            <w:pPr>
+              <w:spacing w:line="58" w:lineRule="atLeast"/>
+              <w:rPr>
+                <w:sz w:val="20"/>
+              </w:rPr>
+            </w:pPr>
+            <w:r>
+              <w:rPr>
+                <w:sz w:val="20"/>
+              </w:rPr>
+              <w:t>Created by</w:t>
+            </w:r>
+          </w:p>
+        </w:tc>
+        <w:tc>
+          <w:tcPr>
+            <w:tcW w:w="1260" w:type="dxa"/>
+            <w:tcBorders>
+              <w:top w:val="single" w:sz="4" w:space="0" w:color="auto"/>
+              <w:left w:val="single" w:sz="4" w:space="0" w:color="auto"/>
+              <w:bottom w:val="single" w:sz="4" w:space="0" w:color="auto"/>
+              <w:right w:val="single" w:sz="4" w:space="0" w:color="auto"/>
+            </w:tcBorders>
+            <w:shd w:val="clear" w:color="auto" w:fill="auto"/>
+          </w:tcPr>
+          <w:p>
+            <w:pPr>
+              <w:spacing w:line="58" w:lineRule="atLeast"/>
+              <w:rPr>
+                <w:sz w:val="20"/>
+              </w:rPr>
+            </w:pPr>
+            <w:r>
+              <w:rPr>
+                <w:sz w:val="20"/>
+              </w:rPr>
+              <w:t>Isaac Schultz</w:t>
+            </w:r>
+          </w:p>
+        </w:tc>
+        <w:tc>
+          <w:tcPr>
+            <w:tcW w:w="1800" w:type="dxa"/>
+            <w:tcBorders>
+              <w:top w:val="single" w:sz="4" w:space="0" w:color="auto"/>
+              <w:left w:val="single" w:sz="4" w:space="0" w:color="auto"/>
+              <w:bottom w:val="single" w:sz="4" w:space="0" w:color="auto"/>
+              <w:right w:val="single" w:sz="4" w:space="0" w:color="auto"/>
+            </w:tcBorders>
+            <w:shd w:val="clear" w:color="auto" w:fill="auto"/>
+          </w:tcPr>
+          <w:p>
+            <w:pPr>
+              <w:spacing w:line="58" w:lineRule="atLeast"/>
+              <w:rPr>
+                <w:sz w:val="20"/>
+              </w:rPr>
+            </w:pPr>
+            <w:r>
+              <w:rPr>
+                <w:sz w:val="20"/>
+              </w:rPr>
+              <w:t>Last Updated by</w:t>
+            </w:r>
+          </w:p>
+        </w:tc>
+        <w:tc>
+          <w:tcPr>
+            <w:tcW w:w="5526" w:type="dxa"/>
+            <w:gridSpan w:val="2"/>
+            <w:tcBorders>
+              <w:top w:val="single" w:sz="4" w:space="0" w:color="auto"/>
+              <w:left w:val="single" w:sz="4" w:space="0" w:color="auto"/>
+              <w:bottom w:val="single" w:sz="4" w:space="0" w:color="auto"/>
+              <w:right w:val="single" w:sz="4" w:space="0" w:color="auto"/>
+            </w:tcBorders>
+            <w:shd w:val="clear" w:color="auto" w:fill="auto"/>
+          </w:tcPr>
+          <w:p>
+            <w:pPr>
+              <w:spacing w:line="58" w:lineRule="atLeast"/>
+              <w:rPr>
+                <w:sz w:val="20"/>
+              </w:rPr>
+            </w:pPr>
+            <w:r>
+              <w:rPr>
+                <w:sz w:val="20"/>
+              </w:rPr>
+              <w:t> </w:t>
+            </w:r>
+            <w:r>
+              <w:rPr>
+                <w:sz w:val="20"/>
+              </w:rPr>
+              <w:t>Isaac Schultz</w:t>
+            </w:r>
+          </w:p>
+        </w:tc>
+      </w:tr>
+      <w:tr>
+        <w:trPr>
+          <w:trHeight w:val="240"/>
+        </w:trPr>
+        <w:tc>
+          <w:tcPr>
+            <w:tcW w:w="1278" w:type="dxa"/>
+            <w:tcBorders>
+              <w:top w:val="single" w:sz="4" w:space="0" w:color="auto"/>
+              <w:left w:val="single" w:sz="4" w:space="0" w:color="auto"/>
+              <w:bottom w:val="single" w:sz="4" w:space="0" w:color="auto"/>
+              <w:right w:val="single" w:sz="4" w:space="0" w:color="auto"/>
+            </w:tcBorders>
+            <w:shd w:val="clear" w:color="auto" w:fill="auto"/>
+          </w:tcPr>
+          <w:p>
+            <w:pPr>
+              <w:rPr>
+                <w:sz w:val="20"/>
+              </w:rPr>
+            </w:pPr>
+            <w:r>
+              <w:rPr>
+                <w:sz w:val="20"/>
+              </w:rPr>
+              <w:t>Date Created</w:t>
+            </w:r>
+          </w:p>
+        </w:tc>
+        <w:tc>
+          <w:tcPr>
+            <w:tcW w:w="1260" w:type="dxa"/>
+            <w:tcBorders>
+              <w:top w:val="single" w:sz="4" w:space="0" w:color="auto"/>
+              <w:left w:val="single" w:sz="4" w:space="0" w:color="auto"/>
+              <w:bottom w:val="single" w:sz="4" w:space="0" w:color="auto"/>
+              <w:right w:val="single" w:sz="4" w:space="0" w:color="auto"/>
+            </w:tcBorders>
+            <w:shd w:val="clear" w:color="auto" w:fill="auto"/>
+          </w:tcPr>
+          <w:p>
+            <w:pPr>
+              <w:rPr>
+                <w:sz w:val="20"/>
+              </w:rPr>
+            </w:pPr>
+            <w:r>
+              <w:rPr>
+                <w:sz w:val="20"/>
+              </w:rPr>
+              <w:t> </w:t>
+            </w:r>
+            <w:r>
+              <w:rPr>
+                <w:sz w:val="20"/>
+              </w:rPr>
+              <w:t>2-17-2019</w:t>
+            </w:r>
+          </w:p>
+        </w:tc>
+        <w:tc>
+          <w:tcPr>
+            <w:tcW w:w="1800" w:type="dxa"/>
+            <w:tcBorders>
+              <w:top w:val="single" w:sz="4" w:space="0" w:color="auto"/>
+              <w:left w:val="single" w:sz="4" w:space="0" w:color="auto"/>
+              <w:bottom w:val="single" w:sz="4" w:space="0" w:color="auto"/>
+              <w:right w:val="single" w:sz="4" w:space="0" w:color="auto"/>
+            </w:tcBorders>
+            <w:shd w:val="clear" w:color="auto" w:fill="auto"/>
+          </w:tcPr>
+          <w:p>
+            <w:pPr>
+              <w:rPr>
+                <w:sz w:val="20"/>
+              </w:rPr>
+            </w:pPr>
+            <w:r>
+              <w:rPr>
+                <w:sz w:val="20"/>
+              </w:rPr>
+              <w:t>Date Last Updated</w:t>
+            </w:r>
+          </w:p>
+        </w:tc>
+        <w:tc>
+          <w:tcPr>
+            <w:tcW w:w="5526" w:type="dxa"/>
+            <w:gridSpan w:val="2"/>
+            <w:tcBorders>
+              <w:top w:val="single" w:sz="4" w:space="0" w:color="auto"/>
+              <w:left w:val="single" w:sz="4" w:space="0" w:color="auto"/>
+              <w:bottom w:val="single" w:sz="4" w:space="0" w:color="auto"/>
+              <w:right w:val="single" w:sz="4" w:space="0" w:color="auto"/>
+            </w:tcBorders>
+            <w:shd w:val="clear" w:color="auto" w:fill="auto"/>
+          </w:tcPr>
+          <w:p>
+            <w:pPr>
+              <w:rPr>
+                <w:sz w:val="20"/>
+              </w:rPr>
+            </w:pPr>
+            <w:r>
+              <w:rPr>
+                <w:sz w:val="20"/>
+              </w:rPr>
+              <w:t> </w:t>
+            </w:r>
+            <w:r>
+              <w:rPr>
+                <w:sz w:val="20"/>
+              </w:rPr>
+              <w:t>2-17-2019</w:t>
+            </w:r>
+          </w:p>
+        </w:tc>
+      </w:tr>
+      <w:tr>
+        <w:tc>
+          <w:tcPr>
+            <w:tcW w:w="2538" w:type="dxa"/>
+            <w:gridSpan w:val="2"/>
+            <w:tcBorders>
+              <w:top w:val="single" w:sz="4" w:space="0" w:color="auto"/>
+              <w:left w:val="single" w:sz="4" w:space="0" w:color="auto"/>
+              <w:bottom w:val="single" w:sz="4" w:space="0" w:color="auto"/>
+              <w:right w:val="single" w:sz="4" w:space="0" w:color="auto"/>
+            </w:tcBorders>
+            <w:shd w:val="clear" w:color="auto" w:fill="auto"/>
+          </w:tcPr>
+          <w:p>
+            <w:pPr>
+              <w:rPr>
+                <w:sz w:val="20"/>
+              </w:rPr>
+            </w:pPr>
+            <w:r>
+              <w:rPr>
+                <w:sz w:val="20"/>
+              </w:rPr>
+              <w:t>Actor </w:t>
+            </w:r>
+          </w:p>
+        </w:tc>
+        <w:tc>
+          <w:tcPr>
+            <w:tcW w:w="7326" w:type="dxa"/>
+            <w:gridSpan w:val="3"/>
+            <w:tcBorders>
+              <w:top w:val="single" w:sz="4" w:space="0" w:color="auto"/>
+              <w:left w:val="single" w:sz="4" w:space="0" w:color="auto"/>
+              <w:bottom w:val="single" w:sz="4" w:space="0" w:color="auto"/>
+              <w:right w:val="single" w:sz="4" w:space="0" w:color="auto"/>
+            </w:tcBorders>
+            <w:shd w:val="clear" w:color="auto" w:fill="auto"/>
+          </w:tcPr>
+          <w:p>
+            <w:pPr>
+              <w:rPr>
+                <w:sz w:val="20"/>
+              </w:rPr>
+            </w:pPr>
+            <w:r>
+              <w:rPr>
+                <w:sz w:val="20"/>
+              </w:rPr>
               <w:t>Registered or Unregistered User</w:t>
             </w:r>
           </w:p>
@@ -3804,7 +3737,7 @@
     <w:p>
       <w:pPr>
         <w:rPr>
-          <w:rFonts w:eastAsia="SimSun" w:hint="eastAsia"/>
+          <w:rFonts w:eastAsia="SimSun"/>
           <w:b/>
           <w:lang w:eastAsia="zh-CN"/>
         </w:rPr>
@@ -3845,31 +3778,15 @@
           <w:rFonts w:eastAsia="SimSun" w:hint="eastAsia"/>
           <w:lang w:eastAsia="zh-CN"/>
         </w:rPr>
-        <w:t xml:space="preserve"> [Use Case </w:t>
+        <w:t xml:space="preserve"> </w:t>
       </w:r>
       <w:r>
         <w:rPr>
           <w:rStyle w:val="Heading3Char"/>
           <w:rFonts w:eastAsia="SimSun"/>
-          <w:lang w:val="en-US" w:eastAsia="zh-CN"/>
-        </w:rPr>
-        <w:t>3</w:t>
-      </w:r>
-      <w:r>
-        <w:rPr>
-          <w:rStyle w:val="Heading3Char"/>
-          <w:rFonts w:eastAsia="SimSun" w:hint="eastAsia"/>
           <w:lang w:eastAsia="zh-CN"/>
         </w:rPr>
-        <w:t>]</w:t>
-      </w:r>
-      <w:r>
-        <w:rPr>
-          <w:rStyle w:val="Heading3Char"/>
-          <w:rFonts w:eastAsia="SimSun" w:hint="eastAsia"/>
-          <w:lang w:eastAsia="zh-CN"/>
-        </w:rPr>
-        <w:t xml:space="preserve"> </w:t>
+        <w:t>Search for Business</w:t>
       </w:r>
     </w:p>
     <w:tbl>
@@ -5477,7 +5394,7 @@
     <w:p>
       <w:pPr>
         <w:rPr>
-          <w:rFonts w:eastAsia="SimSun" w:hint="eastAsia"/>
+          <w:rFonts w:eastAsia="SimSun"/>
           <w:b/>
           <w:lang w:eastAsia="zh-CN"/>
         </w:rPr>
@@ -5517,31 +5434,15 @@
           <w:rFonts w:eastAsia="SimSun" w:hint="eastAsia"/>
           <w:lang w:eastAsia="zh-CN"/>
         </w:rPr>
-        <w:t xml:space="preserve"> [Use Case </w:t>
+        <w:t xml:space="preserve"> </w:t>
       </w:r>
       <w:r>
         <w:rPr>
           <w:rStyle w:val="Heading3Char"/>
           <w:rFonts w:eastAsia="SimSun"/>
-          <w:lang w:val="en-US" w:eastAsia="zh-CN"/>
-        </w:rPr>
-        <w:t>4</w:t>
-      </w:r>
-      <w:r>
-        <w:rPr>
-          <w:rStyle w:val="Heading3Char"/>
-          <w:rFonts w:eastAsia="SimSun" w:hint="eastAsia"/>
           <w:lang w:eastAsia="zh-CN"/>
         </w:rPr>
-        <w:t>]</w:t>
-      </w:r>
-      <w:r>
-        <w:rPr>
-          <w:rStyle w:val="Heading3Char"/>
-          <w:rFonts w:eastAsia="SimSun" w:hint="eastAsia"/>
-          <w:lang w:eastAsia="zh-CN"/>
-        </w:rPr>
-        <w:t xml:space="preserve"> </w:t>
+        <w:t>Check in</w:t>
       </w:r>
     </w:p>
     <w:tbl>
@@ -7080,7 +6981,7 @@
     <w:p>
       <w:pPr>
         <w:rPr>
-          <w:rFonts w:eastAsia="SimSun" w:hint="eastAsia"/>
+          <w:rFonts w:eastAsia="SimSun"/>
           <w:b/>
           <w:lang w:eastAsia="zh-CN"/>
         </w:rPr>
@@ -7121,31 +7022,15 @@
           <w:rFonts w:eastAsia="SimSun" w:hint="eastAsia"/>
           <w:lang w:eastAsia="zh-CN"/>
         </w:rPr>
-        <w:t xml:space="preserve"> [Use Case </w:t>
+        <w:t xml:space="preserve"> </w:t>
       </w:r>
       <w:r>
         <w:rPr>
           <w:rStyle w:val="Heading3Char"/>
           <w:rFonts w:eastAsia="SimSun"/>
-          <w:lang w:val="en-US" w:eastAsia="zh-CN"/>
-        </w:rPr>
-        <w:t>5</w:t>
-      </w:r>
-      <w:r>
-        <w:rPr>
-          <w:rStyle w:val="Heading3Char"/>
-          <w:rFonts w:eastAsia="SimSun" w:hint="eastAsia"/>
           <w:lang w:eastAsia="zh-CN"/>
         </w:rPr>
-        <w:t>]</w:t>
-      </w:r>
-      <w:r>
-        <w:rPr>
-          <w:rStyle w:val="Heading3Char"/>
-          <w:rFonts w:eastAsia="SimSun" w:hint="eastAsia"/>
-          <w:lang w:eastAsia="zh-CN"/>
-        </w:rPr>
-        <w:t xml:space="preserve"> </w:t>
+        <w:t>Check Your Data</w:t>
       </w:r>
     </w:p>
     <w:tbl>
@@ -7652,7 +7537,21 @@
               <w:rPr>
                 <w:sz w:val="20"/>
               </w:rPr>
-              <w:t>Name, average stars, etc…</w:t>
+              <w:t xml:space="preserve">Name, average stars, </w:t>
+            </w:r>
+            <w:proofErr w:type="spellStart"/>
+            <w:r>
+              <w:rPr>
+                <w:sz w:val="20"/>
+              </w:rPr>
+              <w:t>etc</w:t>
+            </w:r>
+            <w:proofErr w:type="spellEnd"/>
+            <w:r>
+              <w:rPr>
+                <w:sz w:val="20"/>
+              </w:rPr>
+              <w:t>…</w:t>
             </w:r>
           </w:p>
         </w:tc>
@@ -8725,7 +8624,7 @@
     <w:p>
       <w:pPr>
         <w:rPr>
-          <w:rFonts w:eastAsia="SimSun" w:hint="eastAsia"/>
+          <w:rFonts w:eastAsia="SimSun"/>
           <w:b/>
           <w:lang w:eastAsia="zh-CN"/>
         </w:rPr>
@@ -8766,31 +8665,15 @@
           <w:rFonts w:eastAsia="SimSun" w:hint="eastAsia"/>
           <w:lang w:eastAsia="zh-CN"/>
         </w:rPr>
-        <w:t xml:space="preserve"> [Use Case </w:t>
+        <w:t xml:space="preserve"> </w:t>
       </w:r>
       <w:r>
         <w:rPr>
           <w:rStyle w:val="Heading3Char"/>
           <w:rFonts w:eastAsia="SimSun"/>
-          <w:lang w:val="en-US" w:eastAsia="zh-CN"/>
-        </w:rPr>
-        <w:t>6</w:t>
-      </w:r>
-      <w:r>
-        <w:rPr>
-          <w:rStyle w:val="Heading3Char"/>
-          <w:rFonts w:eastAsia="SimSun" w:hint="eastAsia"/>
           <w:lang w:eastAsia="zh-CN"/>
         </w:rPr>
-        <w:t>]</w:t>
-      </w:r>
-      <w:r>
-        <w:rPr>
-          <w:rStyle w:val="Heading3Char"/>
-          <w:rFonts w:eastAsia="SimSun" w:hint="eastAsia"/>
-          <w:lang w:eastAsia="zh-CN"/>
-        </w:rPr>
-        <w:t xml:space="preserve"> </w:t>
+        <w:t>Edit Review</w:t>
       </w:r>
     </w:p>
     <w:tbl>
@@ -10284,7 +10167,19 @@
               <w:rPr>
                 <w:sz w:val="20"/>
               </w:rPr>
-              <w:t xml:space="preserve">This may be problematic because a user can change their review after another user has responded, and it could change the context of the response. For instance, A user could leave a positive text review and a business could respond with a “thank you.” The user could change their review to be negative to the business and </w:t>
+              <w:t>This may be problematic because a user can change their review after another user has responded, and it could change the context of the response. For instance, A user could leave a positive text review and a business could respond with a “thank you.” The user could</w:t>
+            </w:r>
+            <w:r>
+              <w:rPr>
+                <w:sz w:val="20"/>
+              </w:rPr>
+              <w:t xml:space="preserve"> then</w:t>
+            </w:r>
+            <w:r>
+              <w:rPr>
+                <w:sz w:val="20"/>
+              </w:rPr>
+              <w:t xml:space="preserve"> change their review to be negative to the business and </w:t>
             </w:r>
             <w:proofErr w:type="gramStart"/>
             <w:r>
@@ -10298,7 +10193,19 @@
               <w:rPr>
                 <w:sz w:val="20"/>
               </w:rPr>
-              <w:t xml:space="preserve"> business was agreeing with them in their response after the edit.</w:t>
+              <w:t xml:space="preserve"> business was agreeing with them in their respons</w:t>
+            </w:r>
+            <w:r>
+              <w:rPr>
+                <w:sz w:val="20"/>
+              </w:rPr>
+              <w:t>e</w:t>
+            </w:r>
+            <w:r>
+              <w:rPr>
+                <w:sz w:val="20"/>
+              </w:rPr>
+              <w:t>.</w:t>
             </w:r>
           </w:p>
         </w:tc>
@@ -10307,7 +10214,7 @@
     <w:p>
       <w:pPr>
         <w:rPr>
-          <w:rFonts w:eastAsia="SimSun" w:hint="eastAsia"/>
+          <w:rFonts w:eastAsia="SimSun"/>
           <w:b/>
           <w:lang w:eastAsia="zh-CN"/>
         </w:rPr>
@@ -10340,31 +10247,15 @@
           <w:rFonts w:eastAsia="SimSun" w:hint="eastAsia"/>
           <w:lang w:eastAsia="zh-CN"/>
         </w:rPr>
-        <w:t xml:space="preserve"> [Use Case </w:t>
+        <w:t xml:space="preserve"> </w:t>
       </w:r>
       <w:r>
         <w:rPr>
           <w:rStyle w:val="Heading3Char"/>
           <w:rFonts w:eastAsia="SimSun"/>
-          <w:lang w:val="en-US" w:eastAsia="zh-CN"/>
-        </w:rPr>
-        <w:t>7</w:t>
-      </w:r>
-      <w:r>
-        <w:rPr>
-          <w:rStyle w:val="Heading3Char"/>
-          <w:rFonts w:eastAsia="SimSun" w:hint="eastAsia"/>
           <w:lang w:eastAsia="zh-CN"/>
         </w:rPr>
-        <w:t>]</w:t>
-      </w:r>
-      <w:r>
-        <w:rPr>
-          <w:rStyle w:val="Heading3Char"/>
-          <w:rFonts w:eastAsia="SimSun" w:hint="eastAsia"/>
-          <w:lang w:eastAsia="zh-CN"/>
-        </w:rPr>
-        <w:t xml:space="preserve"> </w:t>
+        <w:t>Update User Information</w:t>
       </w:r>
     </w:p>
     <w:tbl>
@@ -10865,7 +10756,21 @@
               <w:rPr>
                 <w:sz w:val="20"/>
               </w:rPr>
-              <w:t>Allows a user to edit their information (Name, Location, etc…)</w:t>
+              <w:t xml:space="preserve">Allows a user to edit their information (Name, Location, </w:t>
+            </w:r>
+            <w:proofErr w:type="spellStart"/>
+            <w:r>
+              <w:rPr>
+                <w:sz w:val="20"/>
+              </w:rPr>
+              <w:t>etc</w:t>
+            </w:r>
+            <w:proofErr w:type="spellEnd"/>
+            <w:r>
+              <w:rPr>
+                <w:sz w:val="20"/>
+              </w:rPr>
+              <w:t>…)</w:t>
             </w:r>
           </w:p>
         </w:tc>
@@ -11905,6 +11810,11 @@
           <w:lang w:val="x-none" w:eastAsia="x-none"/>
         </w:rPr>
       </w:pPr>
+    </w:p>
+    <w:p>
+      <w:r>
+        <w:br w:type="page"/>
+      </w:r>
     </w:p>
     <w:sectPr>
       <w:headerReference w:type="default" r:id="rId8"/>
@@ -11997,11 +11907,6 @@
         <w:noProof/>
       </w:rPr>
       <w:tab/>
-    </w:r>
-    <w:r>
-      <w:rPr>
-        <w:noProof/>
-      </w:rPr>
       <w:t>Team 2</w:t>
     </w:r>
   </w:p>
@@ -12056,8 +11961,6 @@
     </w:r>
     <w:r>
       <w:tab/>
-    </w:r>
-    <w:r>
       <w:t>Yelp Database Milestone2</w:t>
     </w:r>
   </w:p>
@@ -15693,6 +15596,7 @@
   <w:style w:type="character" w:default="1" w:styleId="DefaultParagraphFont">
     <w:name w:val="Default Paragraph Font"/>
     <w:uiPriority w:val="1"/>
+    <w:semiHidden/>
     <w:unhideWhenUsed/>
   </w:style>
   <w:style w:type="table" w:default="1" w:styleId="TableNormal">

</xml_diff>

<commit_message>
Updated doc. One use-case per page. Formatting is way nicer
Former-commit-id: 540dfe1790ed6875558dbbc7288cc0428451f887 [formerly c78b6e38a63afd2fab0ba8f6c06ebbbdce4f23c9]
Former-commit-id: 0674269474ad1f8bc9b364ebdc0ecb37891b1afe
</commit_message>
<xml_diff>
--- a/Documentation/Milestone2_Requirements.docx
+++ b/Documentation/Milestone2_Requirements.docx
@@ -296,7 +296,7 @@
             <v:path o:extrusionok="f" gradientshapeok="t" o:connecttype="rect"/>
             <o:lock v:ext="edit" aspectratio="t"/>
           </v:shapetype>
-          <v:shape id="_x0000_i1027" type="#_x0000_t75" style="width:503.25pt;height:445.5pt">
+          <v:shape id="_x0000_i1027" type="#_x0000_t75" style="width:503.15pt;height:445.4pt">
             <v:imagedata r:id="rId7" o:title=""/>
           </v:shape>
         </w:pict>
@@ -3455,11 +3455,27 @@
           <w:sz w:val="32"/>
         </w:rPr>
       </w:pPr>
+    </w:p>
+    <w:p>
+      <w:pPr>
+        <w:rPr>
+          <w:b/>
+          <w:sz w:val="32"/>
+        </w:rPr>
+      </w:pPr>
       <w:r>
         <w:rPr>
           <w:b/>
           <w:sz w:val="32"/>
         </w:rPr>
+        <w:br w:type="page"/>
+      </w:r>
+      <w:r>
+        <w:rPr>
+          <w:b/>
+          <w:sz w:val="32"/>
+        </w:rPr>
+        <w:lastRenderedPageBreak/>
         <w:t>9.1.3 Search for Business</w:t>
       </w:r>
     </w:p>
@@ -3599,7 +3615,6 @@
                 <w:sz w:val="20"/>
                 <w:szCs w:val="20"/>
               </w:rPr>
-              <w:lastRenderedPageBreak/>
               <w:t>Created by</w:t>
             </w:r>
           </w:p>
@@ -4995,8 +5010,15 @@
       <w:r>
         <w:rPr>
           <w:b/>
+        </w:rPr>
+        <w:br w:type="page"/>
+      </w:r>
+      <w:r>
+        <w:rPr>
+          <w:b/>
           <w:sz w:val="32"/>
         </w:rPr>
+        <w:lastRenderedPageBreak/>
         <w:t>9.1.4 Check in</w:t>
       </w:r>
     </w:p>
@@ -5163,15 +5185,7 @@
                 <w:sz w:val="20"/>
                 <w:szCs w:val="20"/>
               </w:rPr>
-              <w:t xml:space="preserve">Isaac </w:t>
-            </w:r>
-            <w:r>
-              <w:rPr>
-                <w:sz w:val="20"/>
-                <w:szCs w:val="20"/>
-              </w:rPr>
-              <w:lastRenderedPageBreak/>
-              <w:t>Schultz</w:t>
+              <w:t>Isaac Schultz</w:t>
             </w:r>
           </w:p>
         </w:tc>
@@ -5198,7 +5212,6 @@
                 <w:sz w:val="20"/>
                 <w:szCs w:val="20"/>
               </w:rPr>
-              <w:lastRenderedPageBreak/>
               <w:t>Last Updated by</w:t>
             </w:r>
           </w:p>
@@ -6488,6 +6501,9 @@
         </w:rPr>
       </w:pPr>
       <w:r>
+        <w:rPr>
+          <w:b/>
+        </w:rPr>
         <w:br w:type="page"/>
       </w:r>
       <w:r>
@@ -8026,6 +8042,9 @@
         </w:rPr>
       </w:pPr>
       <w:r>
+        <w:rPr>
+          <w:b/>
+        </w:rPr>
         <w:br w:type="page"/>
       </w:r>
       <w:r>
@@ -11009,6 +11028,14 @@
     <w:p>
       <w:pPr>
         <w:rPr>
+          <w:b/>
+          <w:sz w:val="32"/>
+        </w:rPr>
+      </w:pPr>
+    </w:p>
+    <w:p>
+      <w:pPr>
+        <w:rPr>
           <w:sz w:val="32"/>
         </w:rPr>
       </w:pPr>
@@ -11017,6 +11044,14 @@
           <w:b/>
           <w:sz w:val="32"/>
         </w:rPr>
+        <w:br w:type="page"/>
+      </w:r>
+      <w:r>
+        <w:rPr>
+          <w:b/>
+          <w:sz w:val="32"/>
+        </w:rPr>
+        <w:lastRenderedPageBreak/>
         <w:t>9.1.8 Add Friend</w:t>
       </w:r>
     </w:p>
@@ -11184,15 +11219,7 @@
                 <w:sz w:val="20"/>
                 <w:szCs w:val="20"/>
               </w:rPr>
-              <w:t xml:space="preserve">Joshua </w:t>
-            </w:r>
-            <w:r>
-              <w:rPr>
-                <w:sz w:val="20"/>
-                <w:szCs w:val="20"/>
-              </w:rPr>
-              <w:lastRenderedPageBreak/>
-              <w:t>Bennett</w:t>
+              <w:t>Joshua Bennett</w:t>
             </w:r>
           </w:p>
         </w:tc>
@@ -11219,7 +11246,6 @@
                 <w:sz w:val="20"/>
                 <w:szCs w:val="20"/>
               </w:rPr>
-              <w:lastRenderedPageBreak/>
               <w:t>Last Updated by</w:t>
             </w:r>
           </w:p>
@@ -12594,6 +12620,7 @@
           <w:b/>
           <w:sz w:val="32"/>
         </w:rPr>
+        <w:lastRenderedPageBreak/>
         <w:t>9.1.9 Remove Friend</w:t>
       </w:r>
     </w:p>
@@ -12849,7 +12876,6 @@
                 <w:sz w:val="20"/>
                 <w:szCs w:val="20"/>
               </w:rPr>
-              <w:lastRenderedPageBreak/>
               <w:t>Date Created</w:t>
             </w:r>
           </w:p>
@@ -14172,6 +14198,14 @@
     <w:p>
       <w:pPr>
         <w:rPr>
+          <w:b/>
+          <w:sz w:val="32"/>
+        </w:rPr>
+      </w:pPr>
+    </w:p>
+    <w:p>
+      <w:pPr>
+        <w:rPr>
           <w:sz w:val="32"/>
         </w:rPr>
       </w:pPr>
@@ -14180,6 +14214,14 @@
           <w:b/>
           <w:sz w:val="32"/>
         </w:rPr>
+        <w:br w:type="page"/>
+      </w:r>
+      <w:r>
+        <w:rPr>
+          <w:b/>
+          <w:sz w:val="32"/>
+        </w:rPr>
+        <w:lastRenderedPageBreak/>
         <w:t>9.1.10 Rate Business</w:t>
       </w:r>
     </w:p>
@@ -14433,7 +14475,6 @@
                 <w:sz w:val="20"/>
                 <w:szCs w:val="20"/>
               </w:rPr>
-              <w:lastRenderedPageBreak/>
               <w:t>Date Created</w:t>
             </w:r>
           </w:p>
@@ -15716,6 +15757,14 @@
         </w:tc>
       </w:tr>
     </w:tbl>
+    <w:p>
+      <w:pPr>
+        <w:rPr>
+          <w:b/>
+          <w:sz w:val="32"/>
+        </w:rPr>
+      </w:pPr>
+    </w:p>
     <w:p>
       <w:pPr>
         <w:rPr>
@@ -15727,6 +15776,14 @@
           <w:b/>
           <w:sz w:val="32"/>
         </w:rPr>
+        <w:br w:type="page"/>
+      </w:r>
+      <w:r>
+        <w:rPr>
+          <w:b/>
+          <w:sz w:val="32"/>
+        </w:rPr>
+        <w:lastRenderedPageBreak/>
         <w:t>9.1.11 Vote on Reviews</w:t>
       </w:r>
     </w:p>
@@ -16092,7 +16149,6 @@
                 <w:sz w:val="20"/>
                 <w:szCs w:val="20"/>
               </w:rPr>
-              <w:lastRenderedPageBreak/>
               <w:t>Actor </w:t>
             </w:r>
           </w:p>
@@ -17304,6 +17360,14 @@
         </w:tc>
       </w:tr>
     </w:tbl>
+    <w:p>
+      <w:pPr>
+        <w:rPr>
+          <w:b/>
+          <w:sz w:val="32"/>
+        </w:rPr>
+      </w:pPr>
+    </w:p>
     <w:p>
       <w:pPr>
         <w:rPr>
@@ -17315,6 +17379,14 @@
           <w:b/>
           <w:sz w:val="32"/>
         </w:rPr>
+        <w:br w:type="page"/>
+      </w:r>
+      <w:r>
+        <w:rPr>
+          <w:b/>
+          <w:sz w:val="32"/>
+        </w:rPr>
+        <w:lastRenderedPageBreak/>
         <w:t>9.1.12 Delete own review</w:t>
       </w:r>
     </w:p>
@@ -17796,7 +17868,6 @@
                 <w:sz w:val="20"/>
                 <w:szCs w:val="20"/>
               </w:rPr>
-              <w:lastRenderedPageBreak/>
               <w:t>Preconditions </w:t>
             </w:r>
           </w:p>
@@ -18845,6 +18916,14 @@
         </w:tc>
       </w:tr>
     </w:tbl>
+    <w:p>
+      <w:pPr>
+        <w:rPr>
+          <w:b/>
+          <w:sz w:val="32"/>
+        </w:rPr>
+      </w:pPr>
+    </w:p>
     <w:p>
       <w:pPr>
         <w:rPr>
@@ -18856,6 +18935,14 @@
           <w:b/>
           <w:sz w:val="32"/>
         </w:rPr>
+        <w:br w:type="page"/>
+      </w:r>
+      <w:r>
+        <w:rPr>
+          <w:b/>
+          <w:sz w:val="32"/>
+        </w:rPr>
+        <w:lastRenderedPageBreak/>
         <w:t>9.1.13 Flag Inappropriate Review</w:t>
       </w:r>
     </w:p>
@@ -19395,7 +19482,6 @@
                 <w:sz w:val="20"/>
                 <w:szCs w:val="20"/>
               </w:rPr>
-              <w:lastRenderedPageBreak/>
               <w:t>Post conditions</w:t>
             </w:r>
           </w:p>
@@ -21964,7 +22050,7 @@
       </w:tblGrid>
       <w:tr>
         <w:trPr>
-          <w:trHeight w:val="440"/>
+          <w:trHeight w:val="17"/>
         </w:trPr>
         <w:tc>
           <w:tcPr>
@@ -22106,7 +22192,7 @@
       </w:tr>
       <w:tr>
         <w:trPr>
-          <w:trHeight w:val="680"/>
+          <w:trHeight w:val="22"/>
         </w:trPr>
         <w:tc>
           <w:tcPr>
@@ -22273,7 +22359,7 @@
       </w:tr>
       <w:tr>
         <w:trPr>
-          <w:trHeight w:val="440"/>
+          <w:trHeight w:val="22"/>
         </w:trPr>
         <w:tc>
           <w:tcPr>
@@ -22440,7 +22526,7 @@
       </w:tr>
       <w:tr>
         <w:trPr>
-          <w:trHeight w:val="440"/>
+          <w:trHeight w:val="22"/>
         </w:trPr>
         <w:tc>
           <w:tcPr>
@@ -22528,7 +22614,7 @@
       </w:tr>
       <w:tr>
         <w:trPr>
-          <w:trHeight w:val="440"/>
+          <w:trHeight w:val="22"/>
         </w:trPr>
         <w:tc>
           <w:tcPr>
@@ -22616,7 +22702,7 @@
       </w:tr>
       <w:tr>
         <w:trPr>
-          <w:trHeight w:val="440"/>
+          <w:trHeight w:val="22"/>
         </w:trPr>
         <w:tc>
           <w:tcPr>
@@ -22704,7 +22790,7 @@
       </w:tr>
       <w:tr>
         <w:trPr>
-          <w:trHeight w:val="440"/>
+          <w:trHeight w:val="22"/>
         </w:trPr>
         <w:tc>
           <w:tcPr>
@@ -22792,7 +22878,7 @@
       </w:tr>
       <w:tr>
         <w:trPr>
-          <w:trHeight w:val="440"/>
+          <w:trHeight w:val="22"/>
         </w:trPr>
         <w:tc>
           <w:tcPr>
@@ -22880,7 +22966,7 @@
       </w:tr>
       <w:tr>
         <w:trPr>
-          <w:trHeight w:val="440"/>
+          <w:trHeight w:val="22"/>
         </w:trPr>
         <w:tc>
           <w:tcPr>
@@ -22968,7 +23054,7 @@
       </w:tr>
       <w:tr>
         <w:trPr>
-          <w:trHeight w:val="440"/>
+          <w:trHeight w:val="22"/>
         </w:trPr>
         <w:tc>
           <w:tcPr>
@@ -23058,7 +23144,7 @@
       </w:tr>
       <w:tr>
         <w:trPr>
-          <w:trHeight w:val="1840"/>
+          <w:trHeight w:val="22"/>
         </w:trPr>
         <w:tc>
           <w:tcPr>
@@ -23286,7 +23372,7 @@
       </w:tr>
       <w:tr>
         <w:trPr>
-          <w:trHeight w:val="440"/>
+          <w:trHeight w:val="22"/>
         </w:trPr>
         <w:tc>
           <w:tcPr>
@@ -23414,7 +23500,7 @@
       </w:tr>
       <w:tr>
         <w:trPr>
-          <w:trHeight w:val="1140"/>
+          <w:trHeight w:val="22"/>
         </w:trPr>
         <w:tc>
           <w:tcPr>
@@ -23734,7 +23820,7 @@
       </w:tr>
       <w:tr>
         <w:trPr>
-          <w:trHeight w:val="920"/>
+          <w:trHeight w:val="22"/>
         </w:trPr>
         <w:tc>
           <w:tcPr>
@@ -23890,7 +23976,7 @@
       </w:tr>
       <w:tr>
         <w:trPr>
-          <w:trHeight w:val="440"/>
+          <w:trHeight w:val="22"/>
         </w:trPr>
         <w:tc>
           <w:tcPr>
@@ -23930,7 +24016,6 @@
                 <w:sz w:val="20"/>
                 <w:szCs w:val="20"/>
               </w:rPr>
-              <w:lastRenderedPageBreak/>
               <w:t xml:space="preserve">Includes (another use case id) </w:t>
             </w:r>
           </w:p>
@@ -23979,7 +24064,7 @@
       </w:tr>
       <w:tr>
         <w:trPr>
-          <w:trHeight w:val="440"/>
+          <w:trHeight w:val="22"/>
         </w:trPr>
         <w:tc>
           <w:tcPr>
@@ -24067,7 +24152,7 @@
       </w:tr>
       <w:tr>
         <w:trPr>
-          <w:trHeight w:val="680"/>
+          <w:trHeight w:val="22"/>
         </w:trPr>
         <w:tc>
           <w:tcPr>
@@ -24155,7 +24240,7 @@
       </w:tr>
       <w:tr>
         <w:trPr>
-          <w:trHeight w:val="440"/>
+          <w:trHeight w:val="22"/>
         </w:trPr>
         <w:tc>
           <w:tcPr>
@@ -24280,7 +24365,7 @@
       </w:tblGrid>
       <w:tr>
         <w:trPr>
-          <w:trHeight w:val="440"/>
+          <w:trHeight w:val="17"/>
         </w:trPr>
         <w:tc>
           <w:tcPr>
@@ -24422,7 +24507,7 @@
       </w:tr>
       <w:tr>
         <w:trPr>
-          <w:trHeight w:val="680"/>
+          <w:trHeight w:val="22"/>
         </w:trPr>
         <w:tc>
           <w:tcPr>
@@ -24589,7 +24674,7 @@
       </w:tr>
       <w:tr>
         <w:trPr>
-          <w:trHeight w:val="440"/>
+          <w:trHeight w:val="22"/>
         </w:trPr>
         <w:tc>
           <w:tcPr>
@@ -24756,7 +24841,7 @@
       </w:tr>
       <w:tr>
         <w:trPr>
-          <w:trHeight w:val="440"/>
+          <w:trHeight w:val="22"/>
         </w:trPr>
         <w:tc>
           <w:tcPr>
@@ -24844,7 +24929,7 @@
       </w:tr>
       <w:tr>
         <w:trPr>
-          <w:trHeight w:val="680"/>
+          <w:trHeight w:val="22"/>
         </w:trPr>
         <w:tc>
           <w:tcPr>
@@ -24931,6 +25016,9 @@
         </w:tc>
       </w:tr>
       <w:tr>
+        <w:trPr>
+          <w:trHeight w:val="22"/>
+        </w:trPr>
         <w:tc>
           <w:tcPr>
             <w:tcW w:w="3132" w:type="dxa"/>
@@ -25017,7 +25105,7 @@
       </w:tr>
       <w:tr>
         <w:trPr>
-          <w:trHeight w:val="440"/>
+          <w:trHeight w:val="22"/>
         </w:trPr>
         <w:tc>
           <w:tcPr>
@@ -25105,7 +25193,7 @@
       </w:tr>
       <w:tr>
         <w:trPr>
-          <w:trHeight w:val="440"/>
+          <w:trHeight w:val="22"/>
         </w:trPr>
         <w:tc>
           <w:tcPr>
@@ -25193,7 +25281,7 @@
       </w:tr>
       <w:tr>
         <w:trPr>
-          <w:trHeight w:val="440"/>
+          <w:trHeight w:val="22"/>
         </w:trPr>
         <w:tc>
           <w:tcPr>
@@ -25281,7 +25369,7 @@
       </w:tr>
       <w:tr>
         <w:trPr>
-          <w:trHeight w:val="440"/>
+          <w:trHeight w:val="22"/>
         </w:trPr>
         <w:tc>
           <w:tcPr>
@@ -25371,7 +25459,7 @@
       </w:tr>
       <w:tr>
         <w:trPr>
-          <w:trHeight w:val="1600"/>
+          <w:trHeight w:val="22"/>
         </w:trPr>
         <w:tc>
           <w:tcPr>
@@ -25599,7 +25687,7 @@
       </w:tr>
       <w:tr>
         <w:trPr>
-          <w:trHeight w:val="440"/>
+          <w:trHeight w:val="22"/>
         </w:trPr>
         <w:tc>
           <w:tcPr>
@@ -25727,7 +25815,7 @@
       </w:tr>
       <w:tr>
         <w:trPr>
-          <w:trHeight w:val="2060"/>
+          <w:trHeight w:val="22"/>
         </w:trPr>
         <w:tc>
           <w:tcPr>
@@ -25937,7 +26025,7 @@
       </w:tr>
       <w:tr>
         <w:trPr>
-          <w:trHeight w:val="440"/>
+          <w:trHeight w:val="22"/>
         </w:trPr>
         <w:tc>
           <w:tcPr>
@@ -26065,7 +26153,7 @@
       </w:tr>
       <w:tr>
         <w:trPr>
-          <w:trHeight w:val="1600"/>
+          <w:trHeight w:val="22"/>
         </w:trPr>
         <w:tc>
           <w:tcPr>
@@ -26105,7 +26193,6 @@
                 <w:sz w:val="20"/>
                 <w:szCs w:val="20"/>
               </w:rPr>
-              <w:lastRenderedPageBreak/>
               <w:t xml:space="preserve"> </w:t>
             </w:r>
           </w:p>
@@ -26246,7 +26333,7 @@
       </w:tr>
       <w:tr>
         <w:trPr>
-          <w:trHeight w:val="440"/>
+          <w:trHeight w:val="22"/>
         </w:trPr>
         <w:tc>
           <w:tcPr>
@@ -26334,7 +26421,7 @@
       </w:tr>
       <w:tr>
         <w:trPr>
-          <w:trHeight w:val="440"/>
+          <w:trHeight w:val="22"/>
         </w:trPr>
         <w:tc>
           <w:tcPr>
@@ -26374,7 +26461,7 @@
                 <w:sz w:val="20"/>
                 <w:szCs w:val="20"/>
               </w:rPr>
-              <w:t>Special requirements</w:t>
+              <w:t>Assumptions</w:t>
             </w:r>
           </w:p>
         </w:tc>
@@ -26415,102 +26502,14 @@
                 <w:sz w:val="20"/>
                 <w:szCs w:val="20"/>
               </w:rPr>
-              <w:t>None</w:t>
+              <w:t>Assumes program has started, a user interface exists, the interface has been initialized</w:t>
             </w:r>
           </w:p>
         </w:tc>
       </w:tr>
       <w:tr>
         <w:trPr>
-          <w:trHeight w:val="680"/>
-        </w:trPr>
-        <w:tc>
-          <w:tcPr>
-            <w:tcW w:w="3132" w:type="dxa"/>
-            <w:gridSpan w:val="2"/>
-            <w:tcBorders>
-              <w:left w:val="single" w:sz="8" w:space="0" w:color="000000"/>
-              <w:bottom w:val="single" w:sz="8" w:space="0" w:color="000000"/>
-              <w:right w:val="single" w:sz="8" w:space="0" w:color="000000"/>
-            </w:tcBorders>
-            <w:shd w:val="clear" w:color="auto" w:fill="auto"/>
-            <w:tcMar>
-              <w:top w:w="100" w:type="dxa"/>
-              <w:left w:w="100" w:type="dxa"/>
-              <w:bottom w:w="100" w:type="dxa"/>
-              <w:right w:w="100" w:type="dxa"/>
-            </w:tcMar>
-          </w:tcPr>
-          <w:p>
-            <w:pPr>
-              <w:widowControl w:val="0"/>
-              <w:pBdr>
-                <w:top w:val="nil"/>
-                <w:left w:val="nil"/>
-                <w:bottom w:val="nil"/>
-                <w:right w:val="nil"/>
-                <w:between w:val="nil"/>
-              </w:pBdr>
-              <w:spacing w:after="0"/>
-              <w:rPr>
-                <w:sz w:val="20"/>
-                <w:szCs w:val="20"/>
-              </w:rPr>
-            </w:pPr>
-            <w:r>
-              <w:rPr>
-                <w:sz w:val="20"/>
-                <w:szCs w:val="20"/>
-              </w:rPr>
-              <w:t>Assumptions</w:t>
-            </w:r>
-          </w:p>
-        </w:tc>
-        <w:tc>
-          <w:tcPr>
-            <w:tcW w:w="6948" w:type="dxa"/>
-            <w:gridSpan w:val="3"/>
-            <w:tcBorders>
-              <w:bottom w:val="single" w:sz="8" w:space="0" w:color="000000"/>
-              <w:right w:val="single" w:sz="8" w:space="0" w:color="000000"/>
-            </w:tcBorders>
-            <w:shd w:val="clear" w:color="auto" w:fill="auto"/>
-            <w:tcMar>
-              <w:top w:w="100" w:type="dxa"/>
-              <w:left w:w="100" w:type="dxa"/>
-              <w:bottom w:w="100" w:type="dxa"/>
-              <w:right w:w="100" w:type="dxa"/>
-            </w:tcMar>
-          </w:tcPr>
-          <w:p>
-            <w:pPr>
-              <w:widowControl w:val="0"/>
-              <w:pBdr>
-                <w:top w:val="nil"/>
-                <w:left w:val="nil"/>
-                <w:bottom w:val="nil"/>
-                <w:right w:val="nil"/>
-                <w:between w:val="nil"/>
-              </w:pBdr>
-              <w:spacing w:after="0"/>
-              <w:rPr>
-                <w:sz w:val="20"/>
-                <w:szCs w:val="20"/>
-              </w:rPr>
-            </w:pPr>
-            <w:r>
-              <w:rPr>
-                <w:sz w:val="20"/>
-                <w:szCs w:val="20"/>
-              </w:rPr>
-              <w:t>Assumes program has started, a user interface exists, the interface has been initialized</w:t>
-            </w:r>
-          </w:p>
-        </w:tc>
-      </w:tr>
-      <w:tr>
-        <w:trPr>
-          <w:trHeight w:val="680"/>
+          <w:trHeight w:val="22"/>
         </w:trPr>
         <w:tc>
           <w:tcPr>
@@ -26610,6 +26609,7 @@
           <w:b/>
           <w:sz w:val="32"/>
         </w:rPr>
+        <w:lastRenderedPageBreak/>
         <w:t>9.1.17 Update Business Information</w:t>
       </w:r>
     </w:p>
@@ -26637,7 +26637,7 @@
       </w:tblGrid>
       <w:tr>
         <w:trPr>
-          <w:trHeight w:val="440"/>
+          <w:trHeight w:val="17"/>
         </w:trPr>
         <w:tc>
           <w:tcPr>
@@ -26779,7 +26779,7 @@
       </w:tr>
       <w:tr>
         <w:trPr>
-          <w:trHeight w:val="680"/>
+          <w:trHeight w:val="22"/>
         </w:trPr>
         <w:tc>
           <w:tcPr>
@@ -26939,7 +26939,7 @@
       </w:tr>
       <w:tr>
         <w:trPr>
-          <w:trHeight w:val="440"/>
+          <w:trHeight w:val="22"/>
         </w:trPr>
         <w:tc>
           <w:tcPr>
@@ -27106,7 +27106,7 @@
       </w:tr>
       <w:tr>
         <w:trPr>
-          <w:trHeight w:val="440"/>
+          <w:trHeight w:val="22"/>
         </w:trPr>
         <w:tc>
           <w:tcPr>
@@ -27194,7 +27194,7 @@
       </w:tr>
       <w:tr>
         <w:trPr>
-          <w:trHeight w:val="440"/>
+          <w:trHeight w:val="22"/>
         </w:trPr>
         <w:tc>
           <w:tcPr>
@@ -27282,7 +27282,7 @@
       </w:tr>
       <w:tr>
         <w:trPr>
-          <w:trHeight w:val="440"/>
+          <w:trHeight w:val="22"/>
         </w:trPr>
         <w:tc>
           <w:tcPr>
@@ -27370,7 +27370,7 @@
       </w:tr>
       <w:tr>
         <w:trPr>
-          <w:trHeight w:val="440"/>
+          <w:trHeight w:val="22"/>
         </w:trPr>
         <w:tc>
           <w:tcPr>
@@ -27458,7 +27458,7 @@
       </w:tr>
       <w:tr>
         <w:trPr>
-          <w:trHeight w:val="440"/>
+          <w:trHeight w:val="22"/>
         </w:trPr>
         <w:tc>
           <w:tcPr>
@@ -27546,7 +27546,7 @@
       </w:tr>
       <w:tr>
         <w:trPr>
-          <w:trHeight w:val="440"/>
+          <w:trHeight w:val="22"/>
         </w:trPr>
         <w:tc>
           <w:tcPr>
@@ -27634,7 +27634,7 @@
       </w:tr>
       <w:tr>
         <w:trPr>
-          <w:trHeight w:val="440"/>
+          <w:trHeight w:val="22"/>
         </w:trPr>
         <w:tc>
           <w:tcPr>
@@ -27724,7 +27724,7 @@
       </w:tr>
       <w:tr>
         <w:trPr>
-          <w:trHeight w:val="1980"/>
+          <w:trHeight w:val="22"/>
         </w:trPr>
         <w:tc>
           <w:tcPr>
@@ -27945,7 +27945,7 @@
       </w:tr>
       <w:tr>
         <w:trPr>
-          <w:trHeight w:val="440"/>
+          <w:trHeight w:val="22"/>
         </w:trPr>
         <w:tc>
           <w:tcPr>
@@ -28073,7 +28073,7 @@
       </w:tr>
       <w:tr>
         <w:trPr>
-          <w:trHeight w:val="440"/>
+          <w:trHeight w:val="22"/>
         </w:trPr>
         <w:tc>
           <w:tcPr>
@@ -28217,7 +28217,7 @@
       </w:tr>
       <w:tr>
         <w:trPr>
-          <w:trHeight w:val="440"/>
+          <w:trHeight w:val="22"/>
         </w:trPr>
         <w:tc>
           <w:tcPr>
@@ -28345,7 +28345,7 @@
       </w:tr>
       <w:tr>
         <w:trPr>
-          <w:trHeight w:val="920"/>
+          <w:trHeight w:val="22"/>
         </w:trPr>
         <w:tc>
           <w:tcPr>
@@ -28501,7 +28501,7 @@
       </w:tr>
       <w:tr>
         <w:trPr>
-          <w:trHeight w:val="440"/>
+          <w:trHeight w:val="22"/>
         </w:trPr>
         <w:tc>
           <w:tcPr>
@@ -28589,7 +28589,7 @@
       </w:tr>
       <w:tr>
         <w:trPr>
-          <w:trHeight w:val="440"/>
+          <w:trHeight w:val="22"/>
         </w:trPr>
         <w:tc>
           <w:tcPr>
@@ -28677,7 +28677,7 @@
       </w:tr>
       <w:tr>
         <w:trPr>
-          <w:trHeight w:val="680"/>
+          <w:trHeight w:val="22"/>
         </w:trPr>
         <w:tc>
           <w:tcPr>
@@ -28765,7 +28765,7 @@
       </w:tr>
       <w:tr>
         <w:trPr>
-          <w:trHeight w:val="440"/>
+          <w:trHeight w:val="22"/>
         </w:trPr>
         <w:tc>
           <w:tcPr>
@@ -28852,6 +28852,14 @@
         </w:tc>
       </w:tr>
     </w:tbl>
+    <w:p>
+      <w:pPr>
+        <w:rPr>
+          <w:b/>
+          <w:sz w:val="32"/>
+        </w:rPr>
+      </w:pPr>
+    </w:p>
     <w:p>
       <w:pPr>
         <w:rPr>
@@ -28863,6 +28871,14 @@
           <w:b/>
           <w:sz w:val="32"/>
         </w:rPr>
+        <w:br w:type="page"/>
+      </w:r>
+      <w:r>
+        <w:rPr>
+          <w:b/>
+          <w:sz w:val="32"/>
+        </w:rPr>
+        <w:lastRenderedPageBreak/>
         <w:t>9.1.18 Add Business</w:t>
       </w:r>
     </w:p>
@@ -28890,7 +28906,7 @@
       </w:tblGrid>
       <w:tr>
         <w:trPr>
-          <w:trHeight w:val="440"/>
+          <w:trHeight w:val="17"/>
         </w:trPr>
         <w:tc>
           <w:tcPr>
@@ -29032,7 +29048,7 @@
       </w:tr>
       <w:tr>
         <w:trPr>
-          <w:trHeight w:val="680"/>
+          <w:trHeight w:val="22"/>
         </w:trPr>
         <w:tc>
           <w:tcPr>
@@ -29199,7 +29215,7 @@
       </w:tr>
       <w:tr>
         <w:trPr>
-          <w:trHeight w:val="440"/>
+          <w:trHeight w:val="22"/>
         </w:trPr>
         <w:tc>
           <w:tcPr>
@@ -29366,7 +29382,7 @@
       </w:tr>
       <w:tr>
         <w:trPr>
-          <w:trHeight w:val="440"/>
+          <w:trHeight w:val="22"/>
         </w:trPr>
         <w:tc>
           <w:tcPr>
@@ -29454,7 +29470,7 @@
       </w:tr>
       <w:tr>
         <w:trPr>
-          <w:trHeight w:val="440"/>
+          <w:trHeight w:val="22"/>
         </w:trPr>
         <w:tc>
           <w:tcPr>
@@ -29542,7 +29558,7 @@
       </w:tr>
       <w:tr>
         <w:trPr>
-          <w:trHeight w:val="440"/>
+          <w:trHeight w:val="22"/>
         </w:trPr>
         <w:tc>
           <w:tcPr>
@@ -29630,7 +29646,7 @@
       </w:tr>
       <w:tr>
         <w:trPr>
-          <w:trHeight w:val="440"/>
+          <w:trHeight w:val="22"/>
         </w:trPr>
         <w:tc>
           <w:tcPr>
@@ -29670,7 +29686,6 @@
                 <w:sz w:val="20"/>
                 <w:szCs w:val="20"/>
               </w:rPr>
-              <w:lastRenderedPageBreak/>
               <w:t>Post conditions</w:t>
             </w:r>
           </w:p>
@@ -29719,7 +29734,7 @@
       </w:tr>
       <w:tr>
         <w:trPr>
-          <w:trHeight w:val="440"/>
+          <w:trHeight w:val="22"/>
         </w:trPr>
         <w:tc>
           <w:tcPr>
@@ -29807,7 +29822,7 @@
       </w:tr>
       <w:tr>
         <w:trPr>
-          <w:trHeight w:val="440"/>
+          <w:trHeight w:val="22"/>
         </w:trPr>
         <w:tc>
           <w:tcPr>
@@ -29895,7 +29910,7 @@
       </w:tr>
       <w:tr>
         <w:trPr>
-          <w:trHeight w:val="440"/>
+          <w:trHeight w:val="22"/>
         </w:trPr>
         <w:tc>
           <w:tcPr>
@@ -29985,7 +30000,7 @@
       </w:tr>
       <w:tr>
         <w:trPr>
-          <w:trHeight w:val="1940"/>
+          <w:trHeight w:val="22"/>
         </w:trPr>
         <w:tc>
           <w:tcPr>
@@ -30261,7 +30276,7 @@
       </w:tr>
       <w:tr>
         <w:trPr>
-          <w:trHeight w:val="440"/>
+          <w:trHeight w:val="22"/>
         </w:trPr>
         <w:tc>
           <w:tcPr>
@@ -30389,7 +30404,7 @@
       </w:tr>
       <w:tr>
         <w:trPr>
-          <w:trHeight w:val="560"/>
+          <w:trHeight w:val="22"/>
         </w:trPr>
         <w:tc>
           <w:tcPr>
@@ -30527,7 +30542,7 @@
       </w:tr>
       <w:tr>
         <w:trPr>
-          <w:trHeight w:val="440"/>
+          <w:trHeight w:val="22"/>
         </w:trPr>
         <w:tc>
           <w:tcPr>
@@ -30655,7 +30670,7 @@
       </w:tr>
       <w:tr>
         <w:trPr>
-          <w:trHeight w:val="1540"/>
+          <w:trHeight w:val="22"/>
         </w:trPr>
         <w:tc>
           <w:tcPr>
@@ -30859,7 +30874,7 @@
       </w:tr>
       <w:tr>
         <w:trPr>
-          <w:trHeight w:val="440"/>
+          <w:trHeight w:val="22"/>
         </w:trPr>
         <w:tc>
           <w:tcPr>
@@ -30947,7 +30962,7 @@
       </w:tr>
       <w:tr>
         <w:trPr>
-          <w:trHeight w:val="440"/>
+          <w:trHeight w:val="22"/>
         </w:trPr>
         <w:tc>
           <w:tcPr>
@@ -31035,7 +31050,7 @@
       </w:tr>
       <w:tr>
         <w:trPr>
-          <w:trHeight w:val="680"/>
+          <w:trHeight w:val="22"/>
         </w:trPr>
         <w:tc>
           <w:tcPr>
@@ -31123,7 +31138,7 @@
       </w:tr>
       <w:tr>
         <w:trPr>
-          <w:trHeight w:val="440"/>
+          <w:trHeight w:val="22"/>
         </w:trPr>
         <w:tc>
           <w:tcPr>
@@ -31247,7 +31262,7 @@
       </w:tblGrid>
       <w:tr>
         <w:trPr>
-          <w:trHeight w:val="440"/>
+          <w:trHeight w:val="17"/>
         </w:trPr>
         <w:tc>
           <w:tcPr>
@@ -31389,7 +31404,7 @@
       </w:tr>
       <w:tr>
         <w:trPr>
-          <w:trHeight w:val="680"/>
+          <w:trHeight w:val="22"/>
         </w:trPr>
         <w:tc>
           <w:tcPr>
@@ -31556,7 +31571,7 @@
       </w:tr>
       <w:tr>
         <w:trPr>
-          <w:trHeight w:val="440"/>
+          <w:trHeight w:val="22"/>
         </w:trPr>
         <w:tc>
           <w:tcPr>
@@ -31723,7 +31738,7 @@
       </w:tr>
       <w:tr>
         <w:trPr>
-          <w:trHeight w:val="440"/>
+          <w:trHeight w:val="22"/>
         </w:trPr>
         <w:tc>
           <w:tcPr>
@@ -31811,7 +31826,7 @@
       </w:tr>
       <w:tr>
         <w:trPr>
-          <w:trHeight w:val="440"/>
+          <w:trHeight w:val="22"/>
         </w:trPr>
         <w:tc>
           <w:tcPr>
@@ -31899,7 +31914,7 @@
       </w:tr>
       <w:tr>
         <w:trPr>
-          <w:trHeight w:val="440"/>
+          <w:trHeight w:val="22"/>
         </w:trPr>
         <w:tc>
           <w:tcPr>
@@ -31987,7 +32002,7 @@
       </w:tr>
       <w:tr>
         <w:trPr>
-          <w:trHeight w:val="440"/>
+          <w:trHeight w:val="22"/>
         </w:trPr>
         <w:tc>
           <w:tcPr>
@@ -32075,7 +32090,7 @@
       </w:tr>
       <w:tr>
         <w:trPr>
-          <w:trHeight w:val="440"/>
+          <w:trHeight w:val="22"/>
         </w:trPr>
         <w:tc>
           <w:tcPr>
@@ -32163,7 +32178,7 @@
       </w:tr>
       <w:tr>
         <w:trPr>
-          <w:trHeight w:val="440"/>
+          <w:trHeight w:val="22"/>
         </w:trPr>
         <w:tc>
           <w:tcPr>
@@ -32251,7 +32266,7 @@
       </w:tr>
       <w:tr>
         <w:trPr>
-          <w:trHeight w:val="440"/>
+          <w:trHeight w:val="22"/>
         </w:trPr>
         <w:tc>
           <w:tcPr>
@@ -32341,7 +32356,7 @@
       </w:tr>
       <w:tr>
         <w:trPr>
-          <w:trHeight w:val="1500"/>
+          <w:trHeight w:val="22"/>
         </w:trPr>
         <w:tc>
           <w:tcPr>
@@ -32610,7 +32625,7 @@
       </w:tr>
       <w:tr>
         <w:trPr>
-          <w:trHeight w:val="440"/>
+          <w:trHeight w:val="22"/>
         </w:trPr>
         <w:tc>
           <w:tcPr>
@@ -32738,7 +32753,7 @@
       </w:tr>
       <w:tr>
         <w:trPr>
-          <w:trHeight w:val="760"/>
+          <w:trHeight w:val="22"/>
         </w:trPr>
         <w:tc>
           <w:tcPr>
@@ -32948,7 +32963,7 @@
       </w:tr>
       <w:tr>
         <w:trPr>
-          <w:trHeight w:val="440"/>
+          <w:trHeight w:val="22"/>
         </w:trPr>
         <w:tc>
           <w:tcPr>
@@ -33076,7 +33091,7 @@
       </w:tr>
       <w:tr>
         <w:trPr>
-          <w:trHeight w:val="920"/>
+          <w:trHeight w:val="22"/>
         </w:trPr>
         <w:tc>
           <w:tcPr>
@@ -33232,7 +33247,7 @@
       </w:tr>
       <w:tr>
         <w:trPr>
-          <w:trHeight w:val="440"/>
+          <w:trHeight w:val="22"/>
         </w:trPr>
         <w:tc>
           <w:tcPr>
@@ -33272,7 +33287,6 @@
                 <w:sz w:val="20"/>
                 <w:szCs w:val="20"/>
               </w:rPr>
-              <w:lastRenderedPageBreak/>
               <w:t xml:space="preserve">Includes (another use case id) </w:t>
             </w:r>
           </w:p>
@@ -33321,7 +33335,7 @@
       </w:tr>
       <w:tr>
         <w:trPr>
-          <w:trHeight w:val="440"/>
+          <w:trHeight w:val="22"/>
         </w:trPr>
         <w:tc>
           <w:tcPr>
@@ -33409,7 +33423,7 @@
       </w:tr>
       <w:tr>
         <w:trPr>
-          <w:trHeight w:val="440"/>
+          <w:trHeight w:val="22"/>
         </w:trPr>
         <w:tc>
           <w:tcPr>
@@ -33497,7 +33511,7 @@
       </w:tr>
       <w:tr>
         <w:trPr>
-          <w:trHeight w:val="440"/>
+          <w:trHeight w:val="22"/>
         </w:trPr>
         <w:tc>
           <w:tcPr>
@@ -33627,7 +33641,7 @@
       </w:tblGrid>
       <w:tr>
         <w:trPr>
-          <w:trHeight w:val="440"/>
+          <w:trHeight w:val="17"/>
         </w:trPr>
         <w:tc>
           <w:tcPr>
@@ -33768,7 +33782,7 @@
       </w:tr>
       <w:tr>
         <w:trPr>
-          <w:trHeight w:val="680"/>
+          <w:trHeight w:val="22"/>
         </w:trPr>
         <w:tc>
           <w:tcPr>
@@ -33935,7 +33949,7 @@
       </w:tr>
       <w:tr>
         <w:trPr>
-          <w:trHeight w:val="440"/>
+          <w:trHeight w:val="22"/>
         </w:trPr>
         <w:tc>
           <w:tcPr>
@@ -34720,7 +34734,7 @@
       </w:tr>
       <w:tr>
         <w:trPr>
-          <w:trHeight w:val="389"/>
+          <w:trHeight w:val="22"/>
         </w:trPr>
         <w:tc>
           <w:tcPr>
@@ -35100,7 +35114,7 @@
       </w:tr>
       <w:tr>
         <w:trPr>
-          <w:trHeight w:val="263"/>
+          <w:trHeight w:val="22"/>
         </w:trPr>
         <w:tc>
           <w:tcPr>
@@ -35346,6 +35360,8 @@
               </w:rPr>
               <w:t>Exceptions</w:t>
             </w:r>
+            <w:bookmarkStart w:id="7" w:name="_GoBack"/>
+            <w:bookmarkEnd w:id="7"/>
           </w:p>
         </w:tc>
         <w:tc>
@@ -35757,23 +35773,14 @@
                 <w:sz w:val="20"/>
                 <w:szCs w:val="20"/>
               </w:rPr>
-              <w:t>N</w:t>
-            </w:r>
-            <w:bookmarkStart w:id="7" w:name="_GoBack"/>
-            <w:bookmarkEnd w:id="7"/>
-            <w:r>
-              <w:rPr>
-                <w:sz w:val="20"/>
-                <w:szCs w:val="20"/>
-              </w:rPr>
-              <w:t>one</w:t>
+              <w:t>None</w:t>
             </w:r>
           </w:p>
         </w:tc>
       </w:tr>
       <w:tr>
         <w:trPr>
-          <w:trHeight w:val="680"/>
+          <w:trHeight w:val="22"/>
         </w:trPr>
         <w:tc>
           <w:tcPr>
@@ -35861,7 +35868,7 @@
       </w:tr>
       <w:tr>
         <w:trPr>
-          <w:trHeight w:val="440"/>
+          <w:trHeight w:val="22"/>
         </w:trPr>
         <w:tc>
           <w:tcPr>
@@ -41444,6 +41451,7 @@
   </w:style>
   <w:style w:type="character" w:customStyle="1" w:styleId="Heading4Char">
     <w:name w:val="Heading 4 Char"/>
+    <w:basedOn w:val="DefaultParagraphFont"/>
     <w:link w:val="Heading4"/>
     <w:uiPriority w:val="9"/>
     <w:semiHidden/>
@@ -41457,6 +41465,7 @@
   </w:style>
   <w:style w:type="character" w:customStyle="1" w:styleId="Heading5Char">
     <w:name w:val="Heading 5 Char"/>
+    <w:basedOn w:val="DefaultParagraphFont"/>
     <w:link w:val="Heading5"/>
     <w:uiPriority w:val="9"/>
     <w:semiHidden/>
@@ -41470,6 +41479,7 @@
   </w:style>
   <w:style w:type="character" w:customStyle="1" w:styleId="Heading6Char">
     <w:name w:val="Heading 6 Char"/>
+    <w:basedOn w:val="DefaultParagraphFont"/>
     <w:link w:val="Heading6"/>
     <w:uiPriority w:val="9"/>
     <w:semiHidden/>
@@ -41502,6 +41512,7 @@
   </w:style>
   <w:style w:type="character" w:customStyle="1" w:styleId="SubtitleChar">
     <w:name w:val="Subtitle Char"/>
+    <w:basedOn w:val="DefaultParagraphFont"/>
     <w:link w:val="Subtitle"/>
     <w:uiPriority w:val="11"/>
     <w:rsid w:val="0069429A"/>

</xml_diff>